<commit_message>
NI VISA 5.2 für Win 7 ergänzt
</commit_message>
<xml_diff>
--- a/Doc/docx/02_LabVIEW-Prüfstand.docx
+++ b/Doc/docx/02_LabVIEW-Prüfstand.docx
@@ -49,7 +49,7 @@
           <w:r>
             <w:fldChar w:fldCharType="separate"/>
           </w:r>
-          <w:hyperlink w:anchor="_Toc476151812" w:history="1">
+          <w:hyperlink w:anchor="_Toc476514440" w:history="1">
             <w:r>
               <w:rPr>
                 <w:rStyle w:val="Hyperlink"/>
@@ -88,7 +88,7 @@
               <w:rPr>
                 <w:webHidden/>
               </w:rPr>
-              <w:instrText xml:space="preserve"> PAGEREF _Toc476151812 \h </w:instrText>
+              <w:instrText xml:space="preserve"> PAGEREF _Toc476514440 \h </w:instrText>
             </w:r>
             <w:r>
               <w:rPr>
@@ -126,7 +126,7 @@
               <w:lang w:val="de-AT" w:eastAsia="de-AT"/>
             </w:rPr>
           </w:pPr>
-          <w:hyperlink w:anchor="_Toc476151813" w:history="1">
+          <w:hyperlink w:anchor="_Toc476514441" w:history="1">
             <w:r>
               <w:rPr>
                 <w:rStyle w:val="Hyperlink"/>
@@ -165,7 +165,7 @@
               <w:rPr>
                 <w:webHidden/>
               </w:rPr>
-              <w:instrText xml:space="preserve"> PAGEREF _Toc476151813 \h </w:instrText>
+              <w:instrText xml:space="preserve"> PAGEREF _Toc476514441 \h </w:instrText>
             </w:r>
             <w:r>
               <w:rPr>
@@ -202,7 +202,7 @@
               <w:lang w:val="de-AT" w:eastAsia="de-AT"/>
             </w:rPr>
           </w:pPr>
-          <w:hyperlink w:anchor="_Toc476151814" w:history="1">
+          <w:hyperlink w:anchor="_Toc476514442" w:history="1">
             <w:r>
               <w:rPr>
                 <w:rStyle w:val="Hyperlink"/>
@@ -240,7 +240,7 @@
               <w:rPr>
                 <w:webHidden/>
               </w:rPr>
-              <w:instrText xml:space="preserve"> PAGEREF _Toc476151814 \h </w:instrText>
+              <w:instrText xml:space="preserve"> PAGEREF _Toc476514442 \h </w:instrText>
             </w:r>
             <w:r>
               <w:rPr>
@@ -277,7 +277,7 @@
               <w:lang w:val="de-AT" w:eastAsia="de-AT"/>
             </w:rPr>
           </w:pPr>
-          <w:hyperlink w:anchor="_Toc476151815" w:history="1">
+          <w:hyperlink w:anchor="_Toc476514443" w:history="1">
             <w:r>
               <w:rPr>
                 <w:rStyle w:val="Hyperlink"/>
@@ -315,7 +315,7 @@
               <w:rPr>
                 <w:webHidden/>
               </w:rPr>
-              <w:instrText xml:space="preserve"> PAGEREF _Toc476151815 \h </w:instrText>
+              <w:instrText xml:space="preserve"> PAGEREF _Toc476514443 \h </w:instrText>
             </w:r>
             <w:r>
               <w:rPr>
@@ -352,7 +352,7 @@
               <w:lang w:val="de-AT" w:eastAsia="de-AT"/>
             </w:rPr>
           </w:pPr>
-          <w:hyperlink w:anchor="_Toc476151816" w:history="1">
+          <w:hyperlink w:anchor="_Toc476514444" w:history="1">
             <w:r>
               <w:rPr>
                 <w:rStyle w:val="Hyperlink"/>
@@ -390,7 +390,7 @@
               <w:rPr>
                 <w:webHidden/>
               </w:rPr>
-              <w:instrText xml:space="preserve"> PAGEREF _Toc476151816 \h </w:instrText>
+              <w:instrText xml:space="preserve"> PAGEREF _Toc476514444 \h </w:instrText>
             </w:r>
             <w:r>
               <w:rPr>
@@ -427,7 +427,7 @@
               <w:lang w:val="de-AT" w:eastAsia="de-AT"/>
             </w:rPr>
           </w:pPr>
-          <w:hyperlink w:anchor="_Toc476151817" w:history="1">
+          <w:hyperlink w:anchor="_Toc476514445" w:history="1">
             <w:r>
               <w:rPr>
                 <w:rStyle w:val="Hyperlink"/>
@@ -485,7 +485,7 @@
               <w:rPr>
                 <w:webHidden/>
               </w:rPr>
-              <w:instrText xml:space="preserve"> PAGEREF _Toc476151817 \h </w:instrText>
+              <w:instrText xml:space="preserve"> PAGEREF _Toc476514445 \h </w:instrText>
             </w:r>
             <w:r>
               <w:rPr>
@@ -522,7 +522,7 @@
               <w:lang w:val="de-AT" w:eastAsia="de-AT"/>
             </w:rPr>
           </w:pPr>
-          <w:hyperlink w:anchor="_Toc476151818" w:history="1">
+          <w:hyperlink w:anchor="_Toc476514446" w:history="1">
             <w:r>
               <w:rPr>
                 <w:rStyle w:val="Hyperlink"/>
@@ -560,7 +560,7 @@
               <w:rPr>
                 <w:webHidden/>
               </w:rPr>
-              <w:instrText xml:space="preserve"> PAGEREF _Toc476151818 \h </w:instrText>
+              <w:instrText xml:space="preserve"> PAGEREF _Toc476514446 \h </w:instrText>
             </w:r>
             <w:r>
               <w:rPr>
@@ -597,7 +597,7 @@
               <w:lang w:val="de-AT" w:eastAsia="de-AT"/>
             </w:rPr>
           </w:pPr>
-          <w:hyperlink w:anchor="_Toc476151819" w:history="1">
+          <w:hyperlink w:anchor="_Toc476514447" w:history="1">
             <w:r>
               <w:rPr>
                 <w:rStyle w:val="Hyperlink"/>
@@ -635,7 +635,7 @@
               <w:rPr>
                 <w:webHidden/>
               </w:rPr>
-              <w:instrText xml:space="preserve"> PAGEREF _Toc476151819 \h </w:instrText>
+              <w:instrText xml:space="preserve"> PAGEREF _Toc476514447 \h </w:instrText>
             </w:r>
             <w:r>
               <w:rPr>
@@ -672,7 +672,7 @@
               <w:lang w:val="de-AT" w:eastAsia="de-AT"/>
             </w:rPr>
           </w:pPr>
-          <w:hyperlink w:anchor="_Toc476151820" w:history="1">
+          <w:hyperlink w:anchor="_Toc476514448" w:history="1">
             <w:r>
               <w:rPr>
                 <w:rStyle w:val="Hyperlink"/>
@@ -710,7 +710,7 @@
               <w:rPr>
                 <w:webHidden/>
               </w:rPr>
-              <w:instrText xml:space="preserve"> PAGEREF _Toc476151820 \h </w:instrText>
+              <w:instrText xml:space="preserve"> PAGEREF _Toc476514448 \h </w:instrText>
             </w:r>
             <w:r>
               <w:rPr>
@@ -747,7 +747,7 @@
               <w:lang w:val="de-AT" w:eastAsia="de-AT"/>
             </w:rPr>
           </w:pPr>
-          <w:hyperlink w:anchor="_Toc476151821" w:history="1">
+          <w:hyperlink w:anchor="_Toc476514449" w:history="1">
             <w:r>
               <w:rPr>
                 <w:rStyle w:val="Hyperlink"/>
@@ -785,7 +785,7 @@
               <w:rPr>
                 <w:webHidden/>
               </w:rPr>
-              <w:instrText xml:space="preserve"> PAGEREF _Toc476151821 \h </w:instrText>
+              <w:instrText xml:space="preserve"> PAGEREF _Toc476514449 \h </w:instrText>
             </w:r>
             <w:r>
               <w:rPr>
@@ -822,7 +822,7 @@
               <w:lang w:val="de-AT" w:eastAsia="de-AT"/>
             </w:rPr>
           </w:pPr>
-          <w:hyperlink w:anchor="_Toc476151822" w:history="1">
+          <w:hyperlink w:anchor="_Toc476514450" w:history="1">
             <w:r>
               <w:rPr>
                 <w:rStyle w:val="Hyperlink"/>
@@ -860,7 +860,7 @@
               <w:rPr>
                 <w:webHidden/>
               </w:rPr>
-              <w:instrText xml:space="preserve"> PAGEREF _Toc476151822 \h </w:instrText>
+              <w:instrText xml:space="preserve"> PAGEREF _Toc476514450 \h </w:instrText>
             </w:r>
             <w:r>
               <w:rPr>
@@ -897,7 +897,7 @@
               <w:lang w:val="de-AT" w:eastAsia="de-AT"/>
             </w:rPr>
           </w:pPr>
-          <w:hyperlink w:anchor="_Toc476151823" w:history="1">
+          <w:hyperlink w:anchor="_Toc476514451" w:history="1">
             <w:r>
               <w:rPr>
                 <w:rStyle w:val="Hyperlink"/>
@@ -942,7 +942,7 @@
               <w:rPr>
                 <w:webHidden/>
               </w:rPr>
-              <w:instrText xml:space="preserve"> PAGEREF _Toc476151823 \h </w:instrText>
+              <w:instrText xml:space="preserve"> PAGEREF _Toc476514451 \h </w:instrText>
             </w:r>
             <w:r>
               <w:rPr>
@@ -979,7 +979,7 @@
               <w:lang w:val="de-AT" w:eastAsia="de-AT"/>
             </w:rPr>
           </w:pPr>
-          <w:hyperlink w:anchor="_Toc476151824" w:history="1">
+          <w:hyperlink w:anchor="_Toc476514452" w:history="1">
             <w:r>
               <w:rPr>
                 <w:rStyle w:val="Hyperlink"/>
@@ -1017,7 +1017,7 @@
               <w:rPr>
                 <w:webHidden/>
               </w:rPr>
-              <w:instrText xml:space="preserve"> PAGEREF _Toc476151824 \h </w:instrText>
+              <w:instrText xml:space="preserve"> PAGEREF _Toc476514452 \h </w:instrText>
             </w:r>
             <w:r>
               <w:rPr>
@@ -1034,7 +1034,7 @@
               <w:rPr>
                 <w:webHidden/>
               </w:rPr>
-              <w:t>3</w:t>
+              <w:t>4</w:t>
             </w:r>
             <w:r>
               <w:rPr>
@@ -1054,7 +1054,7 @@
               <w:lang w:val="de-AT" w:eastAsia="de-AT"/>
             </w:rPr>
           </w:pPr>
-          <w:hyperlink w:anchor="_Toc476151825" w:history="1">
+          <w:hyperlink w:anchor="_Toc476514453" w:history="1">
             <w:r>
               <w:rPr>
                 <w:rStyle w:val="Hyperlink"/>
@@ -1092,7 +1092,7 @@
               <w:rPr>
                 <w:webHidden/>
               </w:rPr>
-              <w:instrText xml:space="preserve"> PAGEREF _Toc476151825 \h </w:instrText>
+              <w:instrText xml:space="preserve"> PAGEREF _Toc476514453 \h </w:instrText>
             </w:r>
             <w:r>
               <w:rPr>
@@ -1129,7 +1129,7 @@
               <w:lang w:val="de-AT" w:eastAsia="de-AT"/>
             </w:rPr>
           </w:pPr>
-          <w:hyperlink w:anchor="_Toc476151826" w:history="1">
+          <w:hyperlink w:anchor="_Toc476514454" w:history="1">
             <w:r>
               <w:rPr>
                 <w:rStyle w:val="Hyperlink"/>
@@ -1167,7 +1167,7 @@
               <w:rPr>
                 <w:webHidden/>
               </w:rPr>
-              <w:instrText xml:space="preserve"> PAGEREF _Toc476151826 \h </w:instrText>
+              <w:instrText xml:space="preserve"> PAGEREF _Toc476514454 \h </w:instrText>
             </w:r>
             <w:r>
               <w:rPr>
@@ -1184,7 +1184,7 @@
               <w:rPr>
                 <w:webHidden/>
               </w:rPr>
-              <w:t>4</w:t>
+              <w:t>5</w:t>
             </w:r>
             <w:r>
               <w:rPr>
@@ -1205,7 +1205,7 @@
               <w:lang w:val="de-AT" w:eastAsia="de-AT"/>
             </w:rPr>
           </w:pPr>
-          <w:hyperlink w:anchor="_Toc476151827" w:history="1">
+          <w:hyperlink w:anchor="_Toc476514455" w:history="1">
             <w:r>
               <w:rPr>
                 <w:rStyle w:val="Hyperlink"/>
@@ -1244,7 +1244,7 @@
               <w:rPr>
                 <w:webHidden/>
               </w:rPr>
-              <w:instrText xml:space="preserve"> PAGEREF _Toc476151827 \h </w:instrText>
+              <w:instrText xml:space="preserve"> PAGEREF _Toc476514455 \h </w:instrText>
             </w:r>
             <w:r>
               <w:rPr>
@@ -1281,7 +1281,7 @@
               <w:lang w:val="de-AT" w:eastAsia="de-AT"/>
             </w:rPr>
           </w:pPr>
-          <w:hyperlink w:anchor="_Toc476151828" w:history="1">
+          <w:hyperlink w:anchor="_Toc476514456" w:history="1">
             <w:r>
               <w:rPr>
                 <w:rStyle w:val="Hyperlink"/>
@@ -1319,7 +1319,7 @@
               <w:rPr>
                 <w:webHidden/>
               </w:rPr>
-              <w:instrText xml:space="preserve"> PAGEREF _Toc476151828 \h </w:instrText>
+              <w:instrText xml:space="preserve"> PAGEREF _Toc476514456 \h </w:instrText>
             </w:r>
             <w:r>
               <w:rPr>
@@ -1356,7 +1356,7 @@
               <w:lang w:val="de-AT" w:eastAsia="de-AT"/>
             </w:rPr>
           </w:pPr>
-          <w:hyperlink w:anchor="_Toc476151829" w:history="1">
+          <w:hyperlink w:anchor="_Toc476514457" w:history="1">
             <w:r>
               <w:rPr>
                 <w:rStyle w:val="Hyperlink"/>
@@ -1394,7 +1394,7 @@
               <w:rPr>
                 <w:webHidden/>
               </w:rPr>
-              <w:instrText xml:space="preserve"> PAGEREF _Toc476151829 \h </w:instrText>
+              <w:instrText xml:space="preserve"> PAGEREF _Toc476514457 \h </w:instrText>
             </w:r>
             <w:r>
               <w:rPr>
@@ -1431,7 +1431,7 @@
               <w:lang w:val="de-AT" w:eastAsia="de-AT"/>
             </w:rPr>
           </w:pPr>
-          <w:hyperlink w:anchor="_Toc476151830" w:history="1">
+          <w:hyperlink w:anchor="_Toc476514458" w:history="1">
             <w:r>
               <w:rPr>
                 <w:rStyle w:val="Hyperlink"/>
@@ -1471,7 +1471,7 @@
               <w:rPr>
                 <w:webHidden/>
               </w:rPr>
-              <w:instrText xml:space="preserve"> PAGEREF _Toc476151830 \h </w:instrText>
+              <w:instrText xml:space="preserve"> PAGEREF _Toc476514458 \h </w:instrText>
             </w:r>
             <w:r>
               <w:rPr>
@@ -1508,7 +1508,7 @@
               <w:lang w:val="de-AT" w:eastAsia="de-AT"/>
             </w:rPr>
           </w:pPr>
-          <w:hyperlink w:anchor="_Toc476151831" w:history="1">
+          <w:hyperlink w:anchor="_Toc476514459" w:history="1">
             <w:r>
               <w:rPr>
                 <w:rStyle w:val="Hyperlink"/>
@@ -1546,7 +1546,7 @@
               <w:rPr>
                 <w:webHidden/>
               </w:rPr>
-              <w:instrText xml:space="preserve"> PAGEREF _Toc476151831 \h </w:instrText>
+              <w:instrText xml:space="preserve"> PAGEREF _Toc476514459 \h </w:instrText>
             </w:r>
             <w:r>
               <w:rPr>
@@ -1583,7 +1583,7 @@
               <w:lang w:val="de-AT" w:eastAsia="de-AT"/>
             </w:rPr>
           </w:pPr>
-          <w:hyperlink w:anchor="_Toc476151832" w:history="1">
+          <w:hyperlink w:anchor="_Toc476514460" w:history="1">
             <w:r>
               <w:rPr>
                 <w:rStyle w:val="Hyperlink"/>
@@ -1621,7 +1621,7 @@
               <w:rPr>
                 <w:webHidden/>
               </w:rPr>
-              <w:instrText xml:space="preserve"> PAGEREF _Toc476151832 \h </w:instrText>
+              <w:instrText xml:space="preserve"> PAGEREF _Toc476514460 \h </w:instrText>
             </w:r>
             <w:r>
               <w:rPr>
@@ -1658,7 +1658,7 @@
               <w:lang w:val="de-AT" w:eastAsia="de-AT"/>
             </w:rPr>
           </w:pPr>
-          <w:hyperlink w:anchor="_Toc476151833" w:history="1">
+          <w:hyperlink w:anchor="_Toc476514461" w:history="1">
             <w:r>
               <w:rPr>
                 <w:rStyle w:val="Hyperlink"/>
@@ -1696,7 +1696,7 @@
               <w:rPr>
                 <w:webHidden/>
               </w:rPr>
-              <w:instrText xml:space="preserve"> PAGEREF _Toc476151833 \h </w:instrText>
+              <w:instrText xml:space="preserve"> PAGEREF _Toc476514461 \h </w:instrText>
             </w:r>
             <w:r>
               <w:rPr>
@@ -1734,7 +1734,7 @@
               <w:lang w:val="de-AT" w:eastAsia="de-AT"/>
             </w:rPr>
           </w:pPr>
-          <w:hyperlink w:anchor="_Toc476151834" w:history="1">
+          <w:hyperlink w:anchor="_Toc476514462" w:history="1">
             <w:r>
               <w:rPr>
                 <w:rStyle w:val="Hyperlink"/>
@@ -1773,7 +1773,7 @@
               <w:rPr>
                 <w:webHidden/>
               </w:rPr>
-              <w:instrText xml:space="preserve"> PAGEREF _Toc476151834 \h </w:instrText>
+              <w:instrText xml:space="preserve"> PAGEREF _Toc476514462 \h </w:instrText>
             </w:r>
             <w:r>
               <w:rPr>
@@ -1790,7 +1790,7 @@
               <w:rPr>
                 <w:webHidden/>
               </w:rPr>
-              <w:t>5</w:t>
+              <w:t>6</w:t>
             </w:r>
             <w:r>
               <w:rPr>
@@ -1810,7 +1810,7 @@
               <w:lang w:val="de-AT" w:eastAsia="de-AT"/>
             </w:rPr>
           </w:pPr>
-          <w:hyperlink w:anchor="_Toc476151835" w:history="1">
+          <w:hyperlink w:anchor="_Toc476514463" w:history="1">
             <w:r>
               <w:rPr>
                 <w:rStyle w:val="Hyperlink"/>
@@ -1848,7 +1848,7 @@
               <w:rPr>
                 <w:webHidden/>
               </w:rPr>
-              <w:instrText xml:space="preserve"> PAGEREF _Toc476151835 \h </w:instrText>
+              <w:instrText xml:space="preserve"> PAGEREF _Toc476514463 \h </w:instrText>
             </w:r>
             <w:r>
               <w:rPr>
@@ -1865,7 +1865,7 @@
               <w:rPr>
                 <w:webHidden/>
               </w:rPr>
-              <w:t>5</w:t>
+              <w:t>6</w:t>
             </w:r>
             <w:r>
               <w:rPr>
@@ -1885,7 +1885,7 @@
               <w:lang w:val="de-AT" w:eastAsia="de-AT"/>
             </w:rPr>
           </w:pPr>
-          <w:hyperlink w:anchor="_Toc476151836" w:history="1">
+          <w:hyperlink w:anchor="_Toc476514464" w:history="1">
             <w:r>
               <w:rPr>
                 <w:rStyle w:val="Hyperlink"/>
@@ -1923,7 +1923,7 @@
               <w:rPr>
                 <w:webHidden/>
               </w:rPr>
-              <w:instrText xml:space="preserve"> PAGEREF _Toc476151836 \h </w:instrText>
+              <w:instrText xml:space="preserve"> PAGEREF _Toc476514464 \h </w:instrText>
             </w:r>
             <w:r>
               <w:rPr>
@@ -1940,7 +1940,7 @@
               <w:rPr>
                 <w:webHidden/>
               </w:rPr>
-              <w:t>5</w:t>
+              <w:t>6</w:t>
             </w:r>
             <w:r>
               <w:rPr>
@@ -1960,7 +1960,7 @@
               <w:lang w:val="de-AT" w:eastAsia="de-AT"/>
             </w:rPr>
           </w:pPr>
-          <w:hyperlink w:anchor="_Toc476151837" w:history="1">
+          <w:hyperlink w:anchor="_Toc476514465" w:history="1">
             <w:r>
               <w:rPr>
                 <w:rStyle w:val="Hyperlink"/>
@@ -1998,7 +1998,7 @@
               <w:rPr>
                 <w:webHidden/>
               </w:rPr>
-              <w:instrText xml:space="preserve"> PAGEREF _Toc476151837 \h </w:instrText>
+              <w:instrText xml:space="preserve"> PAGEREF _Toc476514465 \h </w:instrText>
             </w:r>
             <w:r>
               <w:rPr>
@@ -2036,7 +2036,7 @@
               <w:lang w:val="de-AT" w:eastAsia="de-AT"/>
             </w:rPr>
           </w:pPr>
-          <w:hyperlink w:anchor="_Toc476151838" w:history="1">
+          <w:hyperlink w:anchor="_Toc476514466" w:history="1">
             <w:r>
               <w:rPr>
                 <w:rStyle w:val="Hyperlink"/>
@@ -2075,7 +2075,7 @@
               <w:rPr>
                 <w:webHidden/>
               </w:rPr>
-              <w:instrText xml:space="preserve"> PAGEREF _Toc476151838 \h </w:instrText>
+              <w:instrText xml:space="preserve"> PAGEREF _Toc476514466 \h </w:instrText>
             </w:r>
             <w:r>
               <w:rPr>
@@ -2113,7 +2113,7 @@
               <w:lang w:val="de-AT" w:eastAsia="de-AT"/>
             </w:rPr>
           </w:pPr>
-          <w:hyperlink w:anchor="_Toc476151839" w:history="1">
+          <w:hyperlink w:anchor="_Toc476514467" w:history="1">
             <w:r>
               <w:rPr>
                 <w:rStyle w:val="Hyperlink"/>
@@ -2152,7 +2152,7 @@
               <w:rPr>
                 <w:webHidden/>
               </w:rPr>
-              <w:instrText xml:space="preserve"> PAGEREF _Toc476151839 \h </w:instrText>
+              <w:instrText xml:space="preserve"> PAGEREF _Toc476514467 \h </w:instrText>
             </w:r>
             <w:r>
               <w:rPr>
@@ -2190,7 +2190,7 @@
               <w:lang w:val="de-AT" w:eastAsia="de-AT"/>
             </w:rPr>
           </w:pPr>
-          <w:hyperlink w:anchor="_Toc476151840" w:history="1">
+          <w:hyperlink w:anchor="_Toc476514468" w:history="1">
             <w:r>
               <w:rPr>
                 <w:rStyle w:val="Hyperlink"/>
@@ -2229,7 +2229,7 @@
               <w:rPr>
                 <w:webHidden/>
               </w:rPr>
-              <w:instrText xml:space="preserve"> PAGEREF _Toc476151840 \h </w:instrText>
+              <w:instrText xml:space="preserve"> PAGEREF _Toc476514468 \h </w:instrText>
             </w:r>
             <w:r>
               <w:rPr>
@@ -2267,7 +2267,7 @@
               <w:lang w:val="de-AT" w:eastAsia="de-AT"/>
             </w:rPr>
           </w:pPr>
-          <w:hyperlink w:anchor="_Toc476151841" w:history="1">
+          <w:hyperlink w:anchor="_Toc476514469" w:history="1">
             <w:r>
               <w:rPr>
                 <w:rStyle w:val="Hyperlink"/>
@@ -2306,7 +2306,7 @@
               <w:rPr>
                 <w:webHidden/>
               </w:rPr>
-              <w:instrText xml:space="preserve"> PAGEREF _Toc476151841 \h </w:instrText>
+              <w:instrText xml:space="preserve"> PAGEREF _Toc476514469 \h </w:instrText>
             </w:r>
             <w:r>
               <w:rPr>
@@ -2323,7 +2323,7 @@
               <w:rPr>
                 <w:webHidden/>
               </w:rPr>
-              <w:t>6</w:t>
+              <w:t>7</w:t>
             </w:r>
             <w:r>
               <w:rPr>
@@ -2343,7 +2343,7 @@
               <w:lang w:val="de-AT" w:eastAsia="de-AT"/>
             </w:rPr>
           </w:pPr>
-          <w:hyperlink w:anchor="_Toc476151842" w:history="1">
+          <w:hyperlink w:anchor="_Toc476514470" w:history="1">
             <w:r>
               <w:rPr>
                 <w:rStyle w:val="Hyperlink"/>
@@ -2381,7 +2381,7 @@
               <w:rPr>
                 <w:webHidden/>
               </w:rPr>
-              <w:instrText xml:space="preserve"> PAGEREF _Toc476151842 \h </w:instrText>
+              <w:instrText xml:space="preserve"> PAGEREF _Toc476514470 \h </w:instrText>
             </w:r>
             <w:r>
               <w:rPr>
@@ -2398,7 +2398,7 @@
               <w:rPr>
                 <w:webHidden/>
               </w:rPr>
-              <w:t>6</w:t>
+              <w:t>7</w:t>
             </w:r>
             <w:r>
               <w:rPr>
@@ -2418,7 +2418,7 @@
               <w:lang w:val="de-AT" w:eastAsia="de-AT"/>
             </w:rPr>
           </w:pPr>
-          <w:hyperlink w:anchor="_Toc476151843" w:history="1">
+          <w:hyperlink w:anchor="_Toc476514471" w:history="1">
             <w:r>
               <w:rPr>
                 <w:rStyle w:val="Hyperlink"/>
@@ -2456,7 +2456,7 @@
               <w:rPr>
                 <w:webHidden/>
               </w:rPr>
-              <w:instrText xml:space="preserve"> PAGEREF _Toc476151843 \h </w:instrText>
+              <w:instrText xml:space="preserve"> PAGEREF _Toc476514471 \h </w:instrText>
             </w:r>
             <w:r>
               <w:rPr>
@@ -2494,7 +2494,7 @@
               <w:lang w:val="de-AT" w:eastAsia="de-AT"/>
             </w:rPr>
           </w:pPr>
-          <w:hyperlink w:anchor="_Toc476151844" w:history="1">
+          <w:hyperlink w:anchor="_Toc476514472" w:history="1">
             <w:r>
               <w:rPr>
                 <w:rStyle w:val="Hyperlink"/>
@@ -2533,7 +2533,7 @@
               <w:rPr>
                 <w:webHidden/>
               </w:rPr>
-              <w:instrText xml:space="preserve"> PAGEREF _Toc476151844 \h </w:instrText>
+              <w:instrText xml:space="preserve"> PAGEREF _Toc476514472 \h </w:instrText>
             </w:r>
             <w:r>
               <w:rPr>
@@ -2571,7 +2571,7 @@
               <w:lang w:val="de-AT" w:eastAsia="de-AT"/>
             </w:rPr>
           </w:pPr>
-          <w:hyperlink w:anchor="_Toc476151845" w:history="1">
+          <w:hyperlink w:anchor="_Toc476514473" w:history="1">
             <w:r>
               <w:rPr>
                 <w:rStyle w:val="Hyperlink"/>
@@ -2610,7 +2610,7 @@
               <w:rPr>
                 <w:webHidden/>
               </w:rPr>
-              <w:instrText xml:space="preserve"> PAGEREF _Toc476151845 \h </w:instrText>
+              <w:instrText xml:space="preserve"> PAGEREF _Toc476514473 \h </w:instrText>
             </w:r>
             <w:r>
               <w:rPr>
@@ -2653,7 +2653,7 @@
         <w:pStyle w:val="berschrift1"/>
         <w:pageBreakBefore/>
       </w:pPr>
-      <w:bookmarkStart w:id="0" w:name="_Toc476151812"/>
+      <w:bookmarkStart w:id="0" w:name="_Toc476514440"/>
       <w:r>
         <w:lastRenderedPageBreak/>
         <w:t>Installation</w:t>
@@ -2668,8 +2668,6 @@
           <w:numId w:val="22"/>
         </w:numPr>
       </w:pPr>
-      <w:bookmarkStart w:id="1" w:name="_GoBack"/>
-      <w:bookmarkEnd w:id="1"/>
       <w:r>
         <w:t>LabVIEW RunTime Installer</w:t>
       </w:r>
@@ -2773,10 +2771,7 @@
         <w:t xml:space="preserve">Die </w:t>
       </w:r>
       <w:r>
-        <w:t>WildBugChilGru</w:t>
-      </w:r>
-      <w:r>
-        <w:t>.</w:t>
+        <w:t>WildBugChilGru.</w:t>
       </w:r>
       <w:r>
         <w:t>exe</w:t>
@@ -2831,77 +2826,140 @@
       </w:r>
     </w:p>
     <w:p>
+      <w:r>
+        <w:rPr>
+          <w:b/>
+          <w:color w:val="FF0000"/>
+        </w:rPr>
+        <w:t>ACHTUNG: Ein GSF-user hat berichtet, dass bei ihm NI VISA 16 unter Windows 7 nicht funktionierte, dafür aber NI VISA 5.2</w:t>
+      </w:r>
+      <w:r>
+        <w:t>:</w:t>
+      </w:r>
+      <w:r>
+        <w:t xml:space="preserve"> Falls also unter Win</w:t>
+      </w:r>
+      <w:r>
+        <w:t>dows</w:t>
+      </w:r>
+      <w:r>
+        <w:t xml:space="preserve"> 7 mit der seriellen Schnittstelle Probleme auftreten sollten (</w:t>
+      </w:r>
+      <w:r>
+        <w:t xml:space="preserve">wie </w:t>
+      </w:r>
+      <w:r>
+        <w:t>z.B. Start-Button bleibt immer grau</w:t>
+      </w:r>
+      <w:r>
+        <w:t>, obwohl in der EXE die richtige COM ausgewählt wurde und alle anderen COM belegenden Programme wie z.B. die Arduino Programmierumgebung vor Start der EXE geschlossen wurden</w:t>
+      </w:r>
+      <w:r>
+        <w:t xml:space="preserve">), dann </w:t>
+      </w:r>
+      <w:r>
+        <w:t xml:space="preserve">NI </w:t>
+      </w:r>
+      <w:r>
+        <w:t xml:space="preserve">VISA 16 deinstallieren und </w:t>
+      </w:r>
+      <w:r>
+        <w:t>NI VISA 5.2</w:t>
+      </w:r>
+      <w:r>
+        <w:t xml:space="preserve"> versuchen</w:t>
+      </w:r>
+      <w:r>
+        <w:t xml:space="preserve">: </w:t>
+      </w:r>
+      <w:hyperlink r:id="rId8" w:history="1">
+        <w:r>
+          <w:rPr>
+            <w:rStyle w:val="Hyperlink"/>
+          </w:rPr>
+          <w:t>http://www.ni.com/download/ni-visa-5.2/3337/en/</w:t>
+        </w:r>
+      </w:hyperlink>
+    </w:p>
+    <w:p>
+      <w:pPr>
+        <w:rPr>
+          <w:b/>
+        </w:rPr>
+      </w:pPr>
+    </w:p>
+    <w:p>
       <w:pPr>
         <w:pStyle w:val="berschrift1"/>
       </w:pPr>
-      <w:bookmarkStart w:id="2" w:name="_Toc476151813"/>
+      <w:bookmarkStart w:id="1" w:name="_Toc476514441"/>
       <w:r>
         <w:t>Eingabefelder</w:t>
       </w:r>
+      <w:bookmarkEnd w:id="1"/>
+    </w:p>
+    <w:p>
+      <w:pPr>
+        <w:pStyle w:val="berschrift2"/>
+      </w:pPr>
+      <w:bookmarkStart w:id="2" w:name="_Toc476514442"/>
+      <w:r>
+        <w:t>Register Untersetzung</w:t>
+      </w:r>
       <w:bookmarkEnd w:id="2"/>
     </w:p>
     <w:p>
-      <w:pPr>
-        <w:pStyle w:val="berschrift2"/>
-      </w:pPr>
-      <w:bookmarkStart w:id="3" w:name="_Toc476151814"/>
-      <w:r>
-        <w:t>Register Untersetzung</w:t>
+      <w:r>
+        <w:t>Die Gesamtuntersetzung i = n</w:t>
+      </w:r>
+      <w:r>
+        <w:rPr>
+          <w:vertAlign w:val="subscript"/>
+        </w:rPr>
+        <w:t>Kurbelwelle</w:t>
+      </w:r>
+      <w:r>
+        <w:t xml:space="preserve"> / n</w:t>
+      </w:r>
+      <w:r>
+        <w:rPr>
+          <w:vertAlign w:val="subscript"/>
+        </w:rPr>
+        <w:t>Rolle</w:t>
+      </w:r>
+      <w:r>
+        <w:t xml:space="preserve"> kann entweder über das Zündsignal eingemessen oder manuell angegeben werden.</w:t>
+      </w:r>
+    </w:p>
+    <w:p>
+      <w:pPr>
+        <w:pStyle w:val="berschrift3"/>
+      </w:pPr>
+      <w:bookmarkStart w:id="3" w:name="_Toc476514443"/>
+      <w:r>
+        <w:t>Untersetzungsermittlung aus Zündsignal</w:t>
       </w:r>
       <w:bookmarkEnd w:id="3"/>
     </w:p>
     <w:p>
       <w:r>
-        <w:t>Die Gesamtuntersetzung i = n</w:t>
-      </w:r>
-      <w:r>
-        <w:rPr>
-          <w:vertAlign w:val="subscript"/>
-        </w:rPr>
-        <w:t>Kurbelwelle</w:t>
-      </w:r>
-      <w:r>
-        <w:t xml:space="preserve"> / n</w:t>
-      </w:r>
-      <w:r>
-        <w:rPr>
-          <w:vertAlign w:val="subscript"/>
-        </w:rPr>
-        <w:t>Rolle</w:t>
-      </w:r>
-      <w:r>
-        <w:t xml:space="preserve"> kann entweder über das Zündsignal eingemessen oder manuell angegeben werden.</w:t>
+        <w:t xml:space="preserve">Angegeben werden muss die Dauer in s für die Untersetzungsermittlung und die Anzahl der Zündimpulse je Kurbelwellenumdrehung, z.B. 1 bei Standardzündung und 2 bei Vespatronic. </w:t>
+      </w:r>
+    </w:p>
+    <w:p>
+      <w:r>
+        <w:t>Die Untersetzung wird dann über die angegebene Zeitdauer (z.B. 5 s) bei annähernd konstant zu haltender Drehzahl (z.B. in einem Drehzahlbereich von ca. 3000 1/min) automatisch ermittelt.</w:t>
       </w:r>
     </w:p>
     <w:p>
       <w:pPr>
         <w:pStyle w:val="berschrift3"/>
       </w:pPr>
-      <w:bookmarkStart w:id="4" w:name="_Toc476151815"/>
-      <w:r>
-        <w:t>Untersetzungsermittlung aus Zündsignal</w:t>
+      <w:bookmarkStart w:id="4" w:name="_Toc476514444"/>
+      <w:r>
+        <w:t>Untersetzungsermittlung aus Getriebe und Reifen</w:t>
       </w:r>
       <w:bookmarkEnd w:id="4"/>
-    </w:p>
-    <w:p>
-      <w:r>
-        <w:t xml:space="preserve">Angegeben werden muss die Dauer in s für die Untersetzungsermittlung und die Anzahl der Zündimpulse je Kurbelwellenumdrehung, z.B. 1 bei Standardzündung und 2 bei Vespatronic. </w:t>
-      </w:r>
-    </w:p>
-    <w:p>
-      <w:r>
-        <w:t>Die Untersetzung wird dann über die angegebene Zeitdauer (z.B. 5 s) bei annähernd konstant zu haltender Drehzahl (z.B. in einem Drehzahlbereich von ca. 3000 1/min) automatisch ermittelt.</w:t>
-      </w:r>
-    </w:p>
-    <w:p>
-      <w:pPr>
-        <w:pStyle w:val="berschrift3"/>
-      </w:pPr>
-      <w:bookmarkStart w:id="5" w:name="_Toc476151816"/>
-      <w:r>
-        <w:t>Untersetzungsermittlung aus Getriebe und Reifen</w:t>
-      </w:r>
-      <w:bookmarkEnd w:id="5"/>
     </w:p>
     <w:p>
       <w:r>
@@ -2997,7 +3055,7 @@
       <w:pPr>
         <w:pStyle w:val="berschrift3"/>
       </w:pPr>
-      <w:bookmarkStart w:id="6" w:name="_Toc476151817"/>
+      <w:bookmarkStart w:id="5" w:name="_Toc476514445"/>
       <w:r>
         <w:t>Angabe der Gesamtuntersetzung n</w:t>
       </w:r>
@@ -3016,40 +3074,40 @@
         </w:rPr>
         <w:t>Rolle</w:t>
       </w:r>
+      <w:bookmarkEnd w:id="5"/>
+    </w:p>
+    <w:p>
+      <w:r>
+        <w:t>Ist die Gesamtuntersetzung n</w:t>
+      </w:r>
+      <w:r>
+        <w:rPr>
+          <w:vertAlign w:val="subscript"/>
+        </w:rPr>
+        <w:t>KuWe</w:t>
+      </w:r>
+      <w:r>
+        <w:t xml:space="preserve"> / n</w:t>
+      </w:r>
+      <w:r>
+        <w:rPr>
+          <w:vertAlign w:val="subscript"/>
+        </w:rPr>
+        <w:t>Rolle</w:t>
+      </w:r>
+      <w:r>
+        <w:t xml:space="preserve"> bereits bekannt, weil sie beispielsweise schon mal über das Zündsignal eingemessen wurde, so kann diese direkt angegeben werden.</w:t>
+      </w:r>
+    </w:p>
+    <w:p>
+      <w:pPr>
+        <w:pStyle w:val="berschrift2"/>
+      </w:pPr>
+      <w:bookmarkStart w:id="6" w:name="_Toc476514446"/>
+      <w:r>
+        <w:t>Register Klimadaten</w:t>
+      </w:r>
       <w:bookmarkEnd w:id="6"/>
-    </w:p>
-    <w:p>
-      <w:r>
-        <w:t>Ist die Gesamtuntersetzung n</w:t>
-      </w:r>
-      <w:r>
-        <w:rPr>
-          <w:vertAlign w:val="subscript"/>
-        </w:rPr>
-        <w:t>KuWe</w:t>
-      </w:r>
-      <w:r>
-        <w:t xml:space="preserve"> / n</w:t>
-      </w:r>
-      <w:r>
-        <w:rPr>
-          <w:vertAlign w:val="subscript"/>
-        </w:rPr>
-        <w:t>Rolle</w:t>
-      </w:r>
-      <w:r>
-        <w:t xml:space="preserve"> bereits bekannt, weil sie beispielsweise schon mal über das Zündsignal eingemessen wurde, so kann diese direkt angegeben werden.</w:t>
-      </w:r>
-    </w:p>
-    <w:p>
-      <w:pPr>
-        <w:pStyle w:val="berschrift2"/>
-      </w:pPr>
-      <w:bookmarkStart w:id="7" w:name="_Toc476151818"/>
-      <w:r>
-        <w:t>Register Klimadaten</w:t>
-      </w:r>
-      <w:bookmarkEnd w:id="7"/>
     </w:p>
     <w:p>
       <w:r>
@@ -3091,7 +3149,7 @@
                     <pic:cNvPicPr/>
                   </pic:nvPicPr>
                   <pic:blipFill>
-                    <a:blip r:embed="rId8"/>
+                    <a:blip r:embed="rId9"/>
                     <a:stretch>
                       <a:fillRect/>
                     </a:stretch>
@@ -3143,7 +3201,7 @@
                     <pic:cNvPicPr/>
                   </pic:nvPicPr>
                   <pic:blipFill rotWithShape="1">
-                    <a:blip r:embed="rId9"/>
+                    <a:blip r:embed="rId10"/>
                     <a:srcRect t="11998"/>
                     <a:stretch/>
                   </pic:blipFill>
@@ -3201,7 +3259,7 @@
                     <pic:cNvPicPr/>
                   </pic:nvPicPr>
                   <pic:blipFill>
-                    <a:blip r:embed="rId10"/>
+                    <a:blip r:embed="rId11"/>
                     <a:stretch>
                       <a:fillRect/>
                     </a:stretch>
@@ -3252,7 +3310,7 @@
                     <pic:cNvPicPr/>
                   </pic:nvPicPr>
                   <pic:blipFill>
-                    <a:blip r:embed="rId11"/>
+                    <a:blip r:embed="rId12"/>
                     <a:stretch>
                       <a:fillRect/>
                     </a:stretch>
@@ -3282,7 +3340,7 @@
       <w:r>
         <w:t xml:space="preserve">Quelle: </w:t>
       </w:r>
-      <w:hyperlink r:id="rId12" w:history="1">
+      <w:hyperlink r:id="rId13" w:history="1">
         <w:r>
           <w:rPr>
             <w:rStyle w:val="Hyperlink"/>
@@ -3295,21 +3353,21 @@
       <w:pPr>
         <w:pStyle w:val="berschrift2"/>
       </w:pPr>
-      <w:bookmarkStart w:id="8" w:name="_Toc476151819"/>
+      <w:bookmarkStart w:id="7" w:name="_Toc476514447"/>
       <w:r>
         <w:t>Register Filter</w:t>
       </w:r>
+      <w:bookmarkEnd w:id="7"/>
+    </w:p>
+    <w:p>
+      <w:pPr>
+        <w:pStyle w:val="berschrift3"/>
+      </w:pPr>
+      <w:bookmarkStart w:id="8" w:name="_Toc476514448"/>
+      <w:r>
+        <w:t>Gleitender Mittelwert</w:t>
+      </w:r>
       <w:bookmarkEnd w:id="8"/>
-    </w:p>
-    <w:p>
-      <w:pPr>
-        <w:pStyle w:val="berschrift3"/>
-      </w:pPr>
-      <w:bookmarkStart w:id="9" w:name="_Toc476151820"/>
-      <w:r>
-        <w:t>Gleitender Mittelwert</w:t>
-      </w:r>
-      <w:bookmarkEnd w:id="9"/>
     </w:p>
     <w:p>
       <w:pPr>
@@ -3387,11 +3445,11 @@
       <w:pPr>
         <w:pStyle w:val="berschrift3"/>
       </w:pPr>
-      <w:bookmarkStart w:id="10" w:name="_Toc476151821"/>
+      <w:bookmarkStart w:id="9" w:name="_Toc476514449"/>
       <w:r>
         <w:t>Differenzenquotient</w:t>
       </w:r>
-      <w:bookmarkEnd w:id="10"/>
+      <w:bookmarkEnd w:id="9"/>
     </w:p>
     <w:p>
       <w:pPr>
@@ -3469,11 +3527,11 @@
       <w:pPr>
         <w:pStyle w:val="berschrift3"/>
       </w:pPr>
-      <w:bookmarkStart w:id="11" w:name="_Toc476151822"/>
+      <w:bookmarkStart w:id="10" w:name="_Toc476514450"/>
       <w:r>
         <w:t>Polynom</w:t>
       </w:r>
-      <w:bookmarkEnd w:id="11"/>
+      <w:bookmarkEnd w:id="10"/>
     </w:p>
     <w:p>
       <w:pPr>
@@ -3550,7 +3608,7 @@
       <w:pPr>
         <w:pStyle w:val="berschrift3"/>
       </w:pPr>
-      <w:bookmarkStart w:id="12" w:name="_Toc476151823"/>
+      <w:bookmarkStart w:id="11" w:name="_Toc476514451"/>
       <w:r>
         <w:t>n</w:t>
       </w:r>
@@ -3560,43 +3618,44 @@
         </w:rPr>
         <w:t>vomGas</w:t>
       </w:r>
+      <w:bookmarkEnd w:id="11"/>
+    </w:p>
+    <w:p>
+      <w:r>
+        <w:t>Die Rollendrehzahl wird während des Laufs solange erfasst, bis vom Gas gegangen wird und die Drehzahl folglich zu sinken beginnt. Um Fehlauslösungen zu vermeiden, wird auf dieses Absinken der Drehzahl erst bei Kurbelwellendrehzahlen &gt; n</w:t>
+      </w:r>
+      <w:r>
+        <w:rPr>
+          <w:vertAlign w:val="subscript"/>
+        </w:rPr>
+        <w:t>vomGas</w:t>
+      </w:r>
+      <w:r>
+        <w:t xml:space="preserve"> geachtet. Die Drehzahl n</w:t>
+      </w:r>
+      <w:r>
+        <w:rPr>
+          <w:vertAlign w:val="subscript"/>
+        </w:rPr>
+        <w:t xml:space="preserve">vomGas </w:t>
+      </w:r>
+      <w:r>
+        <w:t>muss also während des Laufs überschritten werden, ansonsten wird kein Ende des Laufs erkannt.</w:t>
+      </w:r>
+    </w:p>
+    <w:p>
+      <w:pPr>
+        <w:pStyle w:val="berschrift2"/>
+        <w:pageBreakBefore/>
+      </w:pPr>
+      <w:bookmarkStart w:id="12" w:name="_Toc476514452"/>
+      <w:r>
+        <w:t xml:space="preserve">Register </w:t>
+      </w:r>
+      <w:r>
+        <w:t>Rolle</w:t>
+      </w:r>
       <w:bookmarkEnd w:id="12"/>
-    </w:p>
-    <w:p>
-      <w:r>
-        <w:t>Die Rollendrehzahl wird während des Laufs solange erfasst, bis vom Gas gegangen wird und die Drehzahl folglich zu sinken beginnt. Um Fehlauslösungen zu vermeiden, wird auf dieses Absinken der Drehzahl erst bei Kurbelwellendrehzahlen &gt; n</w:t>
-      </w:r>
-      <w:r>
-        <w:rPr>
-          <w:vertAlign w:val="subscript"/>
-        </w:rPr>
-        <w:t>vomGas</w:t>
-      </w:r>
-      <w:r>
-        <w:t xml:space="preserve"> geachtet. Die Drehzahl n</w:t>
-      </w:r>
-      <w:r>
-        <w:rPr>
-          <w:vertAlign w:val="subscript"/>
-        </w:rPr>
-        <w:t xml:space="preserve">vomGas </w:t>
-      </w:r>
-      <w:r>
-        <w:t>muss also während des Laufs überschritten werden, ansonsten wird kein Ende des Laufs erkannt.</w:t>
-      </w:r>
-    </w:p>
-    <w:p>
-      <w:pPr>
-        <w:pStyle w:val="berschrift2"/>
-      </w:pPr>
-      <w:bookmarkStart w:id="13" w:name="_Toc476151824"/>
-      <w:r>
-        <w:t xml:space="preserve">Register </w:t>
-      </w:r>
-      <w:r>
-        <w:t>Rolle</w:t>
-      </w:r>
-      <w:bookmarkEnd w:id="13"/>
     </w:p>
     <w:p>
       <w:r>
@@ -3969,11 +4028,11 @@
       <w:pPr>
         <w:pStyle w:val="berschrift2"/>
       </w:pPr>
-      <w:bookmarkStart w:id="14" w:name="_Toc476151825"/>
+      <w:bookmarkStart w:id="13" w:name="_Toc476514453"/>
       <w:r>
         <w:t>Serielle Schnittstelle</w:t>
       </w:r>
-      <w:bookmarkEnd w:id="14"/>
+      <w:bookmarkEnd w:id="13"/>
     </w:p>
     <w:p>
       <w:r>
@@ -4011,7 +4070,7 @@
                     <pic:cNvPicPr/>
                   </pic:nvPicPr>
                   <pic:blipFill>
-                    <a:blip r:embed="rId13"/>
+                    <a:blip r:embed="rId14"/>
                     <a:stretch>
                       <a:fillRect/>
                     </a:stretch>
@@ -4161,11 +4220,11 @@
       <w:pPr>
         <w:pStyle w:val="berschrift2"/>
       </w:pPr>
-      <w:bookmarkStart w:id="15" w:name="_Toc476151826"/>
+      <w:bookmarkStart w:id="14" w:name="_Toc476514454"/>
       <w:r>
         <w:t>Fahrzeugdaten</w:t>
       </w:r>
-      <w:bookmarkEnd w:id="15"/>
+      <w:bookmarkEnd w:id="14"/>
     </w:p>
     <w:p>
       <w:r>
@@ -4334,76 +4393,76 @@
       <w:pPr>
         <w:pStyle w:val="berschrift1"/>
       </w:pPr>
-      <w:bookmarkStart w:id="16" w:name="_Toc476151827"/>
+      <w:bookmarkStart w:id="15" w:name="_Toc476514455"/>
       <w:r>
         <w:t>Diagramm</w:t>
       </w:r>
+      <w:bookmarkEnd w:id="15"/>
+    </w:p>
+    <w:p>
+      <w:pPr>
+        <w:pStyle w:val="berschrift2"/>
+      </w:pPr>
+      <w:bookmarkStart w:id="16" w:name="_Toc476514456"/>
+      <w:r>
+        <w:t xml:space="preserve">Drehzahlober- und </w:t>
+      </w:r>
+      <w:r>
+        <w:t>U</w:t>
+      </w:r>
+      <w:r>
+        <w:t>ntergrenze</w:t>
+      </w:r>
       <w:bookmarkEnd w:id="16"/>
     </w:p>
     <w:p>
+      <w:r>
+        <w:t>Alle Achsen werden nach Beendigung eines Laufs automatisch skaliert. Der im Diagramm dargestellte Drehzahlbereich der Kurbelwelle kann aber bei Bedarf direkt an den beiden Enden der Drehzahlachse im Diagramm eingegeben werden</w:t>
+      </w:r>
+      <w:r>
+        <w:t>.</w:t>
+      </w:r>
+    </w:p>
+    <w:p>
       <w:pPr>
         <w:pStyle w:val="berschrift2"/>
       </w:pPr>
-      <w:bookmarkStart w:id="17" w:name="_Toc476151828"/>
-      <w:r>
-        <w:t xml:space="preserve">Drehzahlober- und </w:t>
-      </w:r>
-      <w:r>
-        <w:t>U</w:t>
-      </w:r>
-      <w:r>
-        <w:t>ntergrenze</w:t>
+      <w:bookmarkStart w:id="17" w:name="_Toc476514457"/>
+      <w:r>
+        <w:t>Zoom und Kurven Verschieben</w:t>
       </w:r>
       <w:bookmarkEnd w:id="17"/>
     </w:p>
     <w:p>
       <w:r>
-        <w:t>Alle Achsen werden nach Beendigung eines Laufs automatisch skaliert. Der im Diagramm dargestellte Drehzahlbereich der Kurbelwelle kann aber bei Bedarf direkt an den beiden Enden der Drehzahlachse im Diagramm eingegeben werden</w:t>
-      </w:r>
-      <w:r>
-        <w:t>.</w:t>
+        <w:t>Über die Graph-Palette in der rechten unteren Ecke des Graphen können die Kurven auf vielfältige Weise gezoomt oder verschoben werden. Einfach testen.</w:t>
       </w:r>
     </w:p>
     <w:p>
       <w:pPr>
         <w:pStyle w:val="berschrift2"/>
-      </w:pPr>
-      <w:bookmarkStart w:id="18" w:name="_Toc476151829"/>
-      <w:r>
-        <w:t>Zoom und Kurven Verschieben</w:t>
+        <w:rPr>
+          <w:lang w:val="de-AT"/>
+        </w:rPr>
+      </w:pPr>
+      <w:bookmarkStart w:id="18" w:name="_Toc476514458"/>
+      <w:r>
+        <w:rPr>
+          <w:lang w:val="de-AT"/>
+        </w:rPr>
+        <w:t>Bedeutung der grauen und roten Kurven</w:t>
       </w:r>
       <w:bookmarkEnd w:id="18"/>
     </w:p>
     <w:p>
-      <w:r>
-        <w:t>Über die Graph-Palette in der rechten unteren Ecke des Graphen können die Kurven auf vielfältige Weise gezoomt oder verschoben werden. Einfach testen.</w:t>
-      </w:r>
-    </w:p>
-    <w:p>
-      <w:pPr>
-        <w:pStyle w:val="berschrift2"/>
-        <w:rPr>
-          <w:lang w:val="de-AT"/>
-        </w:rPr>
-      </w:pPr>
-      <w:bookmarkStart w:id="19" w:name="_Toc476151830"/>
-      <w:r>
-        <w:rPr>
-          <w:lang w:val="de-AT"/>
-        </w:rPr>
-        <w:t>Bedeutung der grauen und roten Kurven</w:t>
+      <w:pPr>
+        <w:pStyle w:val="berschrift3"/>
+      </w:pPr>
+      <w:bookmarkStart w:id="19" w:name="_Toc476514459"/>
+      <w:r>
+        <w:t>Gleitender Mittelwert, Differenzenquotient und graue Kurven</w:t>
       </w:r>
       <w:bookmarkEnd w:id="19"/>
-    </w:p>
-    <w:p>
-      <w:pPr>
-        <w:pStyle w:val="berschrift3"/>
-      </w:pPr>
-      <w:bookmarkStart w:id="20" w:name="_Toc476151831"/>
-      <w:r>
-        <w:t>Gleitender Mittelwert, Differenzenquotient und graue Kurven</w:t>
-      </w:r>
-      <w:bookmarkEnd w:id="20"/>
     </w:p>
     <w:p>
       <w:pPr>
@@ -4460,11 +4519,11 @@
       <w:pPr>
         <w:pStyle w:val="berschrift3"/>
       </w:pPr>
-      <w:bookmarkStart w:id="21" w:name="_Toc476151832"/>
+      <w:bookmarkStart w:id="20" w:name="_Toc476514460"/>
       <w:r>
         <w:t>Polynom und rote Kurven</w:t>
       </w:r>
-      <w:bookmarkEnd w:id="21"/>
+      <w:bookmarkEnd w:id="20"/>
     </w:p>
     <w:p>
       <w:pPr>
@@ -4487,11 +4546,11 @@
       <w:pPr>
         <w:pStyle w:val="berschrift3"/>
       </w:pPr>
-      <w:bookmarkStart w:id="22" w:name="_Toc476151833"/>
+      <w:bookmarkStart w:id="21" w:name="_Toc476514461"/>
       <w:r>
         <w:t>Zusammenfassung</w:t>
       </w:r>
-      <w:bookmarkEnd w:id="22"/>
+      <w:bookmarkEnd w:id="21"/>
     </w:p>
     <w:p>
       <w:pPr>
@@ -4586,140 +4645,140 @@
       <w:pPr>
         <w:pStyle w:val="berschrift1"/>
       </w:pPr>
-      <w:bookmarkStart w:id="23" w:name="_Toc476151834"/>
+      <w:bookmarkStart w:id="22" w:name="_Toc476514462"/>
       <w:r>
         <w:t>Speichern und Laden</w:t>
       </w:r>
+      <w:bookmarkEnd w:id="22"/>
+    </w:p>
+    <w:p>
+      <w:pPr>
+        <w:pStyle w:val="berschrift2"/>
+      </w:pPr>
+      <w:bookmarkStart w:id="23" w:name="_Toc476514463"/>
+      <w:r>
+        <w:t>Speichern</w:t>
+      </w:r>
       <w:bookmarkEnd w:id="23"/>
     </w:p>
     <w:p>
+      <w:r>
+        <w:t>Über die Schaltfläche Speichern wird die komplette Konfiguration (Werte aller Eingabefelder)</w:t>
+      </w:r>
+      <w:r>
+        <w:t>, die berechneten Kurven</w:t>
+      </w:r>
+      <w:r>
+        <w:t xml:space="preserve"> als auch der zeitliche Verlauf des </w:t>
+      </w:r>
+      <w:r>
+        <w:t xml:space="preserve">noch </w:t>
+      </w:r>
+      <w:r>
+        <w:t xml:space="preserve">ungefilterten Rollensignals </w:t>
+      </w:r>
+      <w:r>
+        <w:t xml:space="preserve">(also noch vor Durchlaufen des gleitenden Mittelwertfilters) </w:t>
+      </w:r>
+      <w:r>
+        <w:t>des letzten Laufs in ein XML-File abgespeichert</w:t>
+      </w:r>
+      <w:r>
+        <w:t>.</w:t>
+      </w:r>
+    </w:p>
+    <w:p>
       <w:pPr>
         <w:pStyle w:val="berschrift2"/>
       </w:pPr>
-      <w:bookmarkStart w:id="24" w:name="_Toc476151835"/>
-      <w:r>
-        <w:t>Speichern</w:t>
+      <w:bookmarkStart w:id="24" w:name="_Toc476514464"/>
+      <w:r>
+        <w:t>Konfiguration laden</w:t>
       </w:r>
       <w:bookmarkEnd w:id="24"/>
     </w:p>
     <w:p>
       <w:r>
-        <w:t>Über die Schaltfläche Speichern wird die komplette Konfiguration (Werte aller Eingabefelder)</w:t>
-      </w:r>
-      <w:r>
-        <w:t>, die berechneten Kurven</w:t>
-      </w:r>
-      <w:r>
-        <w:t xml:space="preserve"> als auch der zeitliche Verlauf des </w:t>
-      </w:r>
-      <w:r>
-        <w:t xml:space="preserve">noch </w:t>
-      </w:r>
-      <w:r>
-        <w:t xml:space="preserve">ungefilterten Rollensignals </w:t>
-      </w:r>
-      <w:r>
-        <w:t xml:space="preserve">(also noch vor Durchlaufen des gleitenden Mittelwertfilters) </w:t>
-      </w:r>
-      <w:r>
-        <w:t>des letzten Laufs in ein XML-File abgespeichert</w:t>
-      </w:r>
-      <w:r>
-        <w:t>.</w:t>
+        <w:t xml:space="preserve">Über den Button Konfiguration laden kann die in einem XML-File enthaltene Konfiguration geladen werden. Sämtliche Eingabefelder werden dann entsprechend ausgefüllt und </w:t>
+      </w:r>
+      <w:r>
+        <w:t>die</w:t>
+      </w:r>
+      <w:r>
+        <w:t xml:space="preserve"> Schalter zur Untersetzungs</w:t>
+      </w:r>
+      <w:r>
+        <w:t>- und Klimadaten</w:t>
+      </w:r>
+      <w:r>
+        <w:t>ermittlung entsprechend gesetzt.</w:t>
+      </w:r>
+    </w:p>
+    <w:p>
+      <w:r>
+        <w:t>Ggf. ebenfalls im XML enthaltenen Leistungskurven werden nicht geladen.</w:t>
       </w:r>
     </w:p>
     <w:p>
       <w:pPr>
         <w:pStyle w:val="berschrift2"/>
       </w:pPr>
-      <w:bookmarkStart w:id="25" w:name="_Toc476151836"/>
-      <w:r>
-        <w:t>Konfiguration laden</w:t>
+      <w:bookmarkStart w:id="25" w:name="_Toc476514465"/>
+      <w:r>
+        <w:t xml:space="preserve">Automatisch erstellte </w:t>
+      </w:r>
+      <w:r>
+        <w:t>Konfig.xml</w:t>
       </w:r>
       <w:bookmarkEnd w:id="25"/>
     </w:p>
     <w:p>
       <w:r>
-        <w:t xml:space="preserve">Über den Button Konfiguration laden kann die in einem XML-File enthaltene Konfiguration geladen werden. Sämtliche Eingabefelder werden dann entsprechend ausgefüllt und </w:t>
-      </w:r>
-      <w:r>
-        <w:t>die</w:t>
-      </w:r>
-      <w:r>
-        <w:t xml:space="preserve"> Schalter zur Untersetzungs</w:t>
-      </w:r>
-      <w:r>
-        <w:t>- und Klimadaten</w:t>
-      </w:r>
-      <w:r>
-        <w:t>ermittlung entsprechend gesetzt.</w:t>
-      </w:r>
-    </w:p>
-    <w:p>
-      <w:r>
-        <w:t>Ggf. ebenfalls im XML enthaltenen Leistungskurven werden nicht geladen.</w:t>
-      </w:r>
-    </w:p>
-    <w:p>
-      <w:pPr>
-        <w:pStyle w:val="berschrift2"/>
-      </w:pPr>
-      <w:bookmarkStart w:id="26" w:name="_Toc476151837"/>
-      <w:r>
-        <w:t xml:space="preserve">Automatisch erstellte </w:t>
-      </w:r>
-      <w:r>
-        <w:t>Konfig.xml</w:t>
+        <w:t>Wird das Programm nach einem Lauf mittels des Buttons Ende beendet, so wird die aktuelle Konfiguration automatisch in die Datei Konfig.xml gespeichert, welche dann beim nächsten Programmstart wieder automatisch geladen wird. So erspart man sich ggf. das manuelle Speichern und Laden der Konfiguration.</w:t>
+      </w:r>
+    </w:p>
+    <w:p>
+      <w:pPr>
+        <w:pStyle w:val="berschrift1"/>
+      </w:pPr>
+      <w:bookmarkStart w:id="26" w:name="_Toc476514466"/>
+      <w:r>
+        <w:t>Drucken</w:t>
       </w:r>
       <w:bookmarkEnd w:id="26"/>
     </w:p>
     <w:p>
       <w:r>
-        <w:t>Wird das Programm nach einem Lauf mittels des Buttons Ende beendet, so wird die aktuelle Konfiguration automatisch in die Datei Konfig.xml gespeichert, welche dann beim nächsten Programmstart wieder automatisch geladen wird. So erspart man sich ggf. das manuelle Speichern und Laden der Konfiguration.</w:t>
+        <w:t>Über den Button Drucken wird ein Protokoll erstellt und an den unter Windows</w:t>
+      </w:r>
+      <w:r>
+        <w:rPr>
+          <w:b/>
+        </w:rPr>
+        <w:t xml:space="preserve"> </w:t>
+      </w:r>
+      <w:r>
+        <w:t>eingerichteten</w:t>
+      </w:r>
+      <w:r>
+        <w:rPr>
+          <w:b/>
+        </w:rPr>
+        <w:t xml:space="preserve"> Standarddrucker</w:t>
+      </w:r>
+      <w:r>
+        <w:t xml:space="preserve"> geschickt.</w:t>
       </w:r>
     </w:p>
     <w:p>
       <w:pPr>
         <w:pStyle w:val="berschrift1"/>
       </w:pPr>
-      <w:bookmarkStart w:id="27" w:name="_Toc476151838"/>
-      <w:r>
-        <w:t>Drucken</w:t>
+      <w:bookmarkStart w:id="27" w:name="_Toc476514467"/>
+      <w:r>
+        <w:t>Ablauf der Messung</w:t>
       </w:r>
       <w:bookmarkEnd w:id="27"/>
-    </w:p>
-    <w:p>
-      <w:r>
-        <w:t>Über den Button Drucken wird ein Protokoll erstellt und an den unter Windows</w:t>
-      </w:r>
-      <w:r>
-        <w:rPr>
-          <w:b/>
-        </w:rPr>
-        <w:t xml:space="preserve"> </w:t>
-      </w:r>
-      <w:r>
-        <w:t>eingerichteten</w:t>
-      </w:r>
-      <w:r>
-        <w:rPr>
-          <w:b/>
-        </w:rPr>
-        <w:t xml:space="preserve"> Standarddrucker</w:t>
-      </w:r>
-      <w:r>
-        <w:t xml:space="preserve"> geschickt.</w:t>
-      </w:r>
-    </w:p>
-    <w:p>
-      <w:pPr>
-        <w:pStyle w:val="berschrift1"/>
-      </w:pPr>
-      <w:bookmarkStart w:id="28" w:name="_Toc476151839"/>
-      <w:r>
-        <w:t>Ablauf der Messung</w:t>
-      </w:r>
-      <w:bookmarkEnd w:id="28"/>
     </w:p>
     <w:p>
       <w:pPr>
@@ -4753,7 +4812,7 @@
           <w:numId w:val="21"/>
         </w:numPr>
       </w:pPr>
-      <w:bookmarkStart w:id="29" w:name="_Ref476064614"/>
+      <w:bookmarkStart w:id="28" w:name="_Ref476064614"/>
       <w:r>
         <w:t>Eingabe der Daten und</w:t>
       </w:r>
@@ -4763,7 +4822,7 @@
       <w:r>
         <w:t>- und Klimadatenermittlung bzw. Laden der Konfiguration aus einer XML-Datei.</w:t>
       </w:r>
-      <w:bookmarkEnd w:id="29"/>
+      <w:bookmarkEnd w:id="28"/>
     </w:p>
     <w:p>
       <w:pPr>
@@ -4797,11 +4856,11 @@
           <w:numId w:val="21"/>
         </w:numPr>
       </w:pPr>
-      <w:bookmarkStart w:id="30" w:name="_Ref476065140"/>
+      <w:bookmarkStart w:id="29" w:name="_Ref476065140"/>
       <w:r>
         <w:t>Messung mittels Button START starten</w:t>
       </w:r>
-      <w:bookmarkEnd w:id="30"/>
+      <w:bookmarkEnd w:id="29"/>
     </w:p>
     <w:p>
       <w:pPr>
@@ -5019,11 +5078,11 @@
       <w:pPr>
         <w:pStyle w:val="berschrift1"/>
       </w:pPr>
-      <w:bookmarkStart w:id="31" w:name="_Toc476151840"/>
+      <w:bookmarkStart w:id="30" w:name="_Toc476514468"/>
       <w:r>
         <w:t>Funktionstasten</w:t>
       </w:r>
-      <w:bookmarkEnd w:id="31"/>
+      <w:bookmarkEnd w:id="30"/>
     </w:p>
     <w:p>
       <w:pPr>
@@ -5130,45 +5189,46 @@
     <w:p>
       <w:pPr>
         <w:pStyle w:val="berschrift1"/>
-      </w:pPr>
-      <w:bookmarkStart w:id="32" w:name="_Toc476151841"/>
+        <w:pageBreakBefore/>
+      </w:pPr>
+      <w:bookmarkStart w:id="31" w:name="_Toc476514469"/>
       <w:r>
         <w:t>Hilfsprogramm Rec</w:t>
       </w:r>
       <w:r>
         <w:t>alc</w:t>
       </w:r>
+      <w:bookmarkEnd w:id="31"/>
+    </w:p>
+    <w:p>
+      <w:r>
+        <w:t>Zusätzlich zur eigentlichen Prüfstandssoftware</w:t>
+      </w:r>
+      <w:r>
+        <w:t xml:space="preserve"> existiert das Hilfsprogramm Rec</w:t>
+      </w:r>
+      <w:r>
+        <w:t>alc</w:t>
+      </w:r>
+      <w:r>
+        <w:t>, welches aus der gleichnamigen Registerkarte gestartet werden kann</w:t>
+      </w:r>
+      <w:r>
+        <w:t xml:space="preserve">. </w:t>
+      </w:r>
+      <w:r>
+        <w:t>Nach Beendigung von Recalc kehrt man automatisch wieder in die Prüfstandssoftware zurück.</w:t>
+      </w:r>
+    </w:p>
+    <w:p>
+      <w:pPr>
+        <w:pStyle w:val="berschrift2"/>
+      </w:pPr>
+      <w:bookmarkStart w:id="32" w:name="_Toc476514470"/>
+      <w:r>
+        <w:t>Neuberechnen von Kurven</w:t>
+      </w:r>
       <w:bookmarkEnd w:id="32"/>
-    </w:p>
-    <w:p>
-      <w:r>
-        <w:t>Zusätzlich zur eigentlichen Prüfstandssoftware</w:t>
-      </w:r>
-      <w:r>
-        <w:t xml:space="preserve"> existiert das Hilfsprogramm Rec</w:t>
-      </w:r>
-      <w:r>
-        <w:t>alc</w:t>
-      </w:r>
-      <w:r>
-        <w:t>, welches aus der gleichnamigen Registerkarte gestartet werden kann</w:t>
-      </w:r>
-      <w:r>
-        <w:t xml:space="preserve">. </w:t>
-      </w:r>
-      <w:r>
-        <w:t>Nach Beendigung von Recalc kehrt man automatisch wieder in die Prüfstandssoftware zurück.</w:t>
-      </w:r>
-    </w:p>
-    <w:p>
-      <w:pPr>
-        <w:pStyle w:val="berschrift2"/>
-      </w:pPr>
-      <w:bookmarkStart w:id="33" w:name="_Toc476151842"/>
-      <w:r>
-        <w:t>Neuberechnen von Kurven</w:t>
-      </w:r>
-      <w:bookmarkEnd w:id="33"/>
     </w:p>
     <w:p>
       <w:r>
@@ -5315,45 +5375,45 @@
       <w:pPr>
         <w:pStyle w:val="berschrift2"/>
       </w:pPr>
-      <w:bookmarkStart w:id="34" w:name="_Toc476151843"/>
+      <w:bookmarkStart w:id="33" w:name="_Toc476514471"/>
       <w:r>
         <w:t>Überlagern von Kurven</w:t>
       </w:r>
+      <w:bookmarkEnd w:id="33"/>
+    </w:p>
+    <w:p>
+      <w:r>
+        <w:t>Über den Button Vergleichen kann man zusätzliche Kurven laden, welche dann zusätzlich im Graphen eingeblendet werden. Es können bis zu maximal 7 Kurven (jeweils M und P) gleichzeitig dargestellt werden. Jede Kurve erhält automatisch eine eigene Farbe.</w:t>
+      </w:r>
+    </w:p>
+    <w:p>
+      <w:r>
+        <w:t>Durch Mausbewegung über das Textfeld oberhalb des Graphen wird dieses automatisch vergrößert und die Daten sämtlicher Kurven eingeblendet.</w:t>
+      </w:r>
+    </w:p>
+    <w:p>
+      <w:r>
+        <w:t>Sobald mehr als eine Kurve angezeigt wird, können diese nicht mehr neu berechnet oder gespeichert werden. Sehr wohl können die überlagerten Kurven aber gedruckt werden (Ausgabe erfolgt stets am Windows Standarddrucker).</w:t>
+      </w:r>
+    </w:p>
+    <w:p>
+      <w:pPr>
+        <w:pStyle w:val="berschrift1"/>
+      </w:pPr>
+      <w:bookmarkStart w:id="34" w:name="_Toc476514472"/>
+      <w:r>
+        <w:t>Die wichtigsten noch o</w:t>
+      </w:r>
+      <w:r>
+        <w:t>ffene</w:t>
+      </w:r>
+      <w:r>
+        <w:t>n</w:t>
+      </w:r>
+      <w:r>
+        <w:t xml:space="preserve"> Punkte</w:t>
+      </w:r>
       <w:bookmarkEnd w:id="34"/>
-    </w:p>
-    <w:p>
-      <w:r>
-        <w:t>Über den Button Vergleichen kann man zusätzliche Kurven laden, welche dann zusätzlich im Graphen eingeblendet werden. Es können bis zu maximal 7 Kurven (jeweils M und P) gleichzeitig dargestellt werden. Jede Kurve erhält automatisch eine eigene Farbe.</w:t>
-      </w:r>
-    </w:p>
-    <w:p>
-      <w:r>
-        <w:t>Durch Mausbewegung über das Textfeld oberhalb des Graphen wird dieses automatisch vergrößert und die Daten sämtlicher Kurven eingeblendet.</w:t>
-      </w:r>
-    </w:p>
-    <w:p>
-      <w:r>
-        <w:t>Sobald mehr als eine Kurve angezeigt wird, können diese nicht mehr neu berechnet oder gespeichert werden. Sehr wohl können die überlagerten Kurven aber gedruckt werden (Ausgabe erfolgt stets am Windows Standarddrucker).</w:t>
-      </w:r>
-    </w:p>
-    <w:p>
-      <w:pPr>
-        <w:pStyle w:val="berschrift1"/>
-      </w:pPr>
-      <w:bookmarkStart w:id="35" w:name="_Toc476151844"/>
-      <w:r>
-        <w:t>Die wichtigsten noch o</w:t>
-      </w:r>
-      <w:r>
-        <w:t>ffene</w:t>
-      </w:r>
-      <w:r>
-        <w:t>n</w:t>
-      </w:r>
-      <w:r>
-        <w:t xml:space="preserve"> Punkte</w:t>
-      </w:r>
-      <w:bookmarkEnd w:id="35"/>
     </w:p>
     <w:p>
       <w:pPr>
@@ -5415,7 +5475,7 @@
                     <pic:cNvPicPr/>
                   </pic:nvPicPr>
                   <pic:blipFill>
-                    <a:blip r:embed="rId14">
+                    <a:blip r:embed="rId15">
                       <a:extLst>
                         <a:ext uri="{28A0092B-C50C-407E-A947-70E740481C1C}">
                           <a14:useLocalDpi xmlns:a14="http://schemas.microsoft.com/office/drawing/2010/main" val="0"/>
@@ -5441,6 +5501,8 @@
           </wp:inline>
         </w:drawing>
       </w:r>
+      <w:bookmarkStart w:id="35" w:name="_GoBack"/>
+      <w:bookmarkEnd w:id="35"/>
     </w:p>
     <w:p>
       <w:pPr>
@@ -5488,7 +5550,7 @@
       <w:pPr>
         <w:pStyle w:val="berschrift1"/>
       </w:pPr>
-      <w:bookmarkStart w:id="36" w:name="_Toc476151845"/>
+      <w:bookmarkStart w:id="36" w:name="_Toc476514473"/>
       <w:r>
         <w:t>Dokumentation</w:t>
       </w:r>
@@ -5505,7 +5567,7 @@
         <w:t xml:space="preserve"> am </w:t>
       </w:r>
       <w:r>
-        <w:t>01</w:t>
+        <w:t>05</w:t>
       </w:r>
       <w:r>
         <w:t>.</w:t>
@@ -8612,7 +8674,7 @@
 </file>
 
 <file path=customXml/itemProps1.xml><?xml version="1.0" encoding="utf-8"?>
-<ds:datastoreItem xmlns:ds="http://schemas.openxmlformats.org/officeDocument/2006/customXml" ds:itemID="{EA547B86-EDCE-4675-9406-C30B6965BA86}">
+<ds:datastoreItem xmlns:ds="http://schemas.openxmlformats.org/officeDocument/2006/customXml" ds:itemID="{77CBEA13-E3F7-4218-A7DE-C253543ECDDE}">
   <ds:schemaRefs>
     <ds:schemaRef ds:uri="http://schemas.openxmlformats.org/officeDocument/2006/bibliography"/>
   </ds:schemaRefs>

</xml_diff>

<commit_message>
Tooltips, Recalc (Legende ein/aus, Filter aktiv/deaktiv)
</commit_message>
<xml_diff>
--- a/Doc/docx/02_LabVIEW-Prüfstand.docx
+++ b/Doc/docx/02_LabVIEW-Prüfstand.docx
@@ -53,7 +53,7 @@
           <w:r>
             <w:fldChar w:fldCharType="separate"/>
           </w:r>
-          <w:hyperlink w:anchor="_Toc498862790" w:history="1">
+          <w:hyperlink w:anchor="_Toc498882171" w:history="1">
             <w:r>
               <w:rPr>
                 <w:rStyle w:val="Hyperlink"/>
@@ -92,7 +92,7 @@
               <w:rPr>
                 <w:webHidden/>
               </w:rPr>
-              <w:instrText xml:space="preserve"> PAGEREF _Toc498862790 \h </w:instrText>
+              <w:instrText xml:space="preserve"> PAGEREF _Toc498882171 \h </w:instrText>
             </w:r>
             <w:r>
               <w:rPr>
@@ -130,7 +130,7 @@
               <w:lang w:val="de-AT" w:eastAsia="de-AT"/>
             </w:rPr>
           </w:pPr>
-          <w:hyperlink w:anchor="_Toc498862791" w:history="1">
+          <w:hyperlink w:anchor="_Toc498882172" w:history="1">
             <w:r>
               <w:rPr>
                 <w:rStyle w:val="Hyperlink"/>
@@ -169,7 +169,7 @@
               <w:rPr>
                 <w:webHidden/>
               </w:rPr>
-              <w:instrText xml:space="preserve"> PAGEREF _Toc498862791 \h </w:instrText>
+              <w:instrText xml:space="preserve"> PAGEREF _Toc498882172 \h </w:instrText>
             </w:r>
             <w:r>
               <w:rPr>
@@ -206,7 +206,7 @@
               <w:lang w:val="de-AT" w:eastAsia="de-AT"/>
             </w:rPr>
           </w:pPr>
-          <w:hyperlink w:anchor="_Toc498862792" w:history="1">
+          <w:hyperlink w:anchor="_Toc498882173" w:history="1">
             <w:r>
               <w:rPr>
                 <w:rStyle w:val="Hyperlink"/>
@@ -244,7 +244,7 @@
               <w:rPr>
                 <w:webHidden/>
               </w:rPr>
-              <w:instrText xml:space="preserve"> PAGEREF _Toc498862792 \h </w:instrText>
+              <w:instrText xml:space="preserve"> PAGEREF _Toc498882173 \h </w:instrText>
             </w:r>
             <w:r>
               <w:rPr>
@@ -281,7 +281,7 @@
               <w:lang w:val="de-AT" w:eastAsia="de-AT"/>
             </w:rPr>
           </w:pPr>
-          <w:hyperlink w:anchor="_Toc498862793" w:history="1">
+          <w:hyperlink w:anchor="_Toc498882174" w:history="1">
             <w:r>
               <w:rPr>
                 <w:rStyle w:val="Hyperlink"/>
@@ -319,7 +319,7 @@
               <w:rPr>
                 <w:webHidden/>
               </w:rPr>
-              <w:instrText xml:space="preserve"> PAGEREF _Toc498862793 \h </w:instrText>
+              <w:instrText xml:space="preserve"> PAGEREF _Toc498882174 \h </w:instrText>
             </w:r>
             <w:r>
               <w:rPr>
@@ -356,7 +356,7 @@
               <w:lang w:val="de-AT" w:eastAsia="de-AT"/>
             </w:rPr>
           </w:pPr>
-          <w:hyperlink w:anchor="_Toc498862794" w:history="1">
+          <w:hyperlink w:anchor="_Toc498882175" w:history="1">
             <w:r>
               <w:rPr>
                 <w:rStyle w:val="Hyperlink"/>
@@ -394,7 +394,7 @@
               <w:rPr>
                 <w:webHidden/>
               </w:rPr>
-              <w:instrText xml:space="preserve"> PAGEREF _Toc498862794 \h </w:instrText>
+              <w:instrText xml:space="preserve"> PAGEREF _Toc498882175 \h </w:instrText>
             </w:r>
             <w:r>
               <w:rPr>
@@ -431,7 +431,7 @@
               <w:lang w:val="de-AT" w:eastAsia="de-AT"/>
             </w:rPr>
           </w:pPr>
-          <w:hyperlink w:anchor="_Toc498862795" w:history="1">
+          <w:hyperlink w:anchor="_Toc498882176" w:history="1">
             <w:r>
               <w:rPr>
                 <w:rStyle w:val="Hyperlink"/>
@@ -489,7 +489,7 @@
               <w:rPr>
                 <w:webHidden/>
               </w:rPr>
-              <w:instrText xml:space="preserve"> PAGEREF _Toc498862795 \h </w:instrText>
+              <w:instrText xml:space="preserve"> PAGEREF _Toc498882176 \h </w:instrText>
             </w:r>
             <w:r>
               <w:rPr>
@@ -526,7 +526,7 @@
               <w:lang w:val="de-AT" w:eastAsia="de-AT"/>
             </w:rPr>
           </w:pPr>
-          <w:hyperlink w:anchor="_Toc498862796" w:history="1">
+          <w:hyperlink w:anchor="_Toc498882177" w:history="1">
             <w:r>
               <w:rPr>
                 <w:rStyle w:val="Hyperlink"/>
@@ -564,7 +564,7 @@
               <w:rPr>
                 <w:webHidden/>
               </w:rPr>
-              <w:instrText xml:space="preserve"> PAGEREF _Toc498862796 \h </w:instrText>
+              <w:instrText xml:space="preserve"> PAGEREF _Toc498882177 \h </w:instrText>
             </w:r>
             <w:r>
               <w:rPr>
@@ -601,7 +601,7 @@
               <w:lang w:val="de-AT" w:eastAsia="de-AT"/>
             </w:rPr>
           </w:pPr>
-          <w:hyperlink w:anchor="_Toc498862797" w:history="1">
+          <w:hyperlink w:anchor="_Toc498882178" w:history="1">
             <w:r>
               <w:rPr>
                 <w:rStyle w:val="Hyperlink"/>
@@ -639,7 +639,7 @@
               <w:rPr>
                 <w:webHidden/>
               </w:rPr>
-              <w:instrText xml:space="preserve"> PAGEREF _Toc498862797 \h </w:instrText>
+              <w:instrText xml:space="preserve"> PAGEREF _Toc498882178 \h </w:instrText>
             </w:r>
             <w:r>
               <w:rPr>
@@ -676,7 +676,7 @@
               <w:lang w:val="de-AT" w:eastAsia="de-AT"/>
             </w:rPr>
           </w:pPr>
-          <w:hyperlink w:anchor="_Toc498862798" w:history="1">
+          <w:hyperlink w:anchor="_Toc498882179" w:history="1">
             <w:r>
               <w:rPr>
                 <w:rStyle w:val="Hyperlink"/>
@@ -714,7 +714,7 @@
               <w:rPr>
                 <w:webHidden/>
               </w:rPr>
-              <w:instrText xml:space="preserve"> PAGEREF _Toc498862798 \h </w:instrText>
+              <w:instrText xml:space="preserve"> PAGEREF _Toc498882179 \h </w:instrText>
             </w:r>
             <w:r>
               <w:rPr>
@@ -751,7 +751,7 @@
               <w:lang w:val="de-AT" w:eastAsia="de-AT"/>
             </w:rPr>
           </w:pPr>
-          <w:hyperlink w:anchor="_Toc498862799" w:history="1">
+          <w:hyperlink w:anchor="_Toc498882180" w:history="1">
             <w:r>
               <w:rPr>
                 <w:rStyle w:val="Hyperlink"/>
@@ -789,7 +789,7 @@
               <w:rPr>
                 <w:webHidden/>
               </w:rPr>
-              <w:instrText xml:space="preserve"> PAGEREF _Toc498862799 \h </w:instrText>
+              <w:instrText xml:space="preserve"> PAGEREF _Toc498882180 \h </w:instrText>
             </w:r>
             <w:r>
               <w:rPr>
@@ -826,7 +826,7 @@
               <w:lang w:val="de-AT" w:eastAsia="de-AT"/>
             </w:rPr>
           </w:pPr>
-          <w:hyperlink w:anchor="_Toc498862800" w:history="1">
+          <w:hyperlink w:anchor="_Toc498882181" w:history="1">
             <w:r>
               <w:rPr>
                 <w:rStyle w:val="Hyperlink"/>
@@ -871,7 +871,7 @@
               <w:rPr>
                 <w:webHidden/>
               </w:rPr>
-              <w:instrText xml:space="preserve"> PAGEREF _Toc498862800 \h </w:instrText>
+              <w:instrText xml:space="preserve"> PAGEREF _Toc498882181 \h </w:instrText>
             </w:r>
             <w:r>
               <w:rPr>
@@ -908,7 +908,7 @@
               <w:lang w:val="de-AT" w:eastAsia="de-AT"/>
             </w:rPr>
           </w:pPr>
-          <w:hyperlink w:anchor="_Toc498862801" w:history="1">
+          <w:hyperlink w:anchor="_Toc498882182" w:history="1">
             <w:r>
               <w:rPr>
                 <w:rStyle w:val="Hyperlink"/>
@@ -946,7 +946,7 @@
               <w:rPr>
                 <w:webHidden/>
               </w:rPr>
-              <w:instrText xml:space="preserve"> PAGEREF _Toc498862801 \h </w:instrText>
+              <w:instrText xml:space="preserve"> PAGEREF _Toc498882182 \h </w:instrText>
             </w:r>
             <w:r>
               <w:rPr>
@@ -983,7 +983,7 @@
               <w:lang w:val="de-AT" w:eastAsia="de-AT"/>
             </w:rPr>
           </w:pPr>
-          <w:hyperlink w:anchor="_Toc498862802" w:history="1">
+          <w:hyperlink w:anchor="_Toc498882183" w:history="1">
             <w:r>
               <w:rPr>
                 <w:rStyle w:val="Hyperlink"/>
@@ -1021,7 +1021,7 @@
               <w:rPr>
                 <w:webHidden/>
               </w:rPr>
-              <w:instrText xml:space="preserve"> PAGEREF _Toc498862802 \h </w:instrText>
+              <w:instrText xml:space="preserve"> PAGEREF _Toc498882183 \h </w:instrText>
             </w:r>
             <w:r>
               <w:rPr>
@@ -1058,7 +1058,7 @@
               <w:lang w:val="de-AT" w:eastAsia="de-AT"/>
             </w:rPr>
           </w:pPr>
-          <w:hyperlink w:anchor="_Toc498862803" w:history="1">
+          <w:hyperlink w:anchor="_Toc498882184" w:history="1">
             <w:r>
               <w:rPr>
                 <w:rStyle w:val="Hyperlink"/>
@@ -1096,7 +1096,7 @@
               <w:rPr>
                 <w:webHidden/>
               </w:rPr>
-              <w:instrText xml:space="preserve"> PAGEREF _Toc498862803 \h </w:instrText>
+              <w:instrText xml:space="preserve"> PAGEREF _Toc498882184 \h </w:instrText>
             </w:r>
             <w:r>
               <w:rPr>
@@ -1134,7 +1134,7 @@
               <w:lang w:val="de-AT" w:eastAsia="de-AT"/>
             </w:rPr>
           </w:pPr>
-          <w:hyperlink w:anchor="_Toc498862804" w:history="1">
+          <w:hyperlink w:anchor="_Toc498882185" w:history="1">
             <w:r>
               <w:rPr>
                 <w:rStyle w:val="Hyperlink"/>
@@ -1173,7 +1173,7 @@
               <w:rPr>
                 <w:webHidden/>
               </w:rPr>
-              <w:instrText xml:space="preserve"> PAGEREF _Toc498862804 \h </w:instrText>
+              <w:instrText xml:space="preserve"> PAGEREF _Toc498882185 \h </w:instrText>
             </w:r>
             <w:r>
               <w:rPr>
@@ -1210,7 +1210,7 @@
               <w:lang w:val="de-AT" w:eastAsia="de-AT"/>
             </w:rPr>
           </w:pPr>
-          <w:hyperlink w:anchor="_Toc498862805" w:history="1">
+          <w:hyperlink w:anchor="_Toc498882186" w:history="1">
             <w:r>
               <w:rPr>
                 <w:rStyle w:val="Hyperlink"/>
@@ -1248,7 +1248,7 @@
               <w:rPr>
                 <w:webHidden/>
               </w:rPr>
-              <w:instrText xml:space="preserve"> PAGEREF _Toc498862805 \h </w:instrText>
+              <w:instrText xml:space="preserve"> PAGEREF _Toc498882186 \h </w:instrText>
             </w:r>
             <w:r>
               <w:rPr>
@@ -1285,7 +1285,7 @@
               <w:lang w:val="de-AT" w:eastAsia="de-AT"/>
             </w:rPr>
           </w:pPr>
-          <w:hyperlink w:anchor="_Toc498862806" w:history="1">
+          <w:hyperlink w:anchor="_Toc498882187" w:history="1">
             <w:r>
               <w:rPr>
                 <w:rStyle w:val="Hyperlink"/>
@@ -1323,7 +1323,7 @@
               <w:rPr>
                 <w:webHidden/>
               </w:rPr>
-              <w:instrText xml:space="preserve"> PAGEREF _Toc498862806 \h </w:instrText>
+              <w:instrText xml:space="preserve"> PAGEREF _Toc498882187 \h </w:instrText>
             </w:r>
             <w:r>
               <w:rPr>
@@ -1361,7 +1361,7 @@
               <w:lang w:val="de-AT" w:eastAsia="de-AT"/>
             </w:rPr>
           </w:pPr>
-          <w:hyperlink w:anchor="_Toc498862807" w:history="1">
+          <w:hyperlink w:anchor="_Toc498882188" w:history="1">
             <w:r>
               <w:rPr>
                 <w:rStyle w:val="Hyperlink"/>
@@ -1400,7 +1400,7 @@
               <w:rPr>
                 <w:webHidden/>
               </w:rPr>
-              <w:instrText xml:space="preserve"> PAGEREF _Toc498862807 \h </w:instrText>
+              <w:instrText xml:space="preserve"> PAGEREF _Toc498882188 \h </w:instrText>
             </w:r>
             <w:r>
               <w:rPr>
@@ -1437,7 +1437,7 @@
               <w:lang w:val="de-AT" w:eastAsia="de-AT"/>
             </w:rPr>
           </w:pPr>
-          <w:hyperlink w:anchor="_Toc498862808" w:history="1">
+          <w:hyperlink w:anchor="_Toc498882189" w:history="1">
             <w:r>
               <w:rPr>
                 <w:rStyle w:val="Hyperlink"/>
@@ -1475,7 +1475,7 @@
               <w:rPr>
                 <w:webHidden/>
               </w:rPr>
-              <w:instrText xml:space="preserve"> PAGEREF _Toc498862808 \h </w:instrText>
+              <w:instrText xml:space="preserve"> PAGEREF _Toc498882189 \h </w:instrText>
             </w:r>
             <w:r>
               <w:rPr>
@@ -1512,7 +1512,7 @@
               <w:lang w:val="de-AT" w:eastAsia="de-AT"/>
             </w:rPr>
           </w:pPr>
-          <w:hyperlink w:anchor="_Toc498862809" w:history="1">
+          <w:hyperlink w:anchor="_Toc498882190" w:history="1">
             <w:r>
               <w:rPr>
                 <w:rStyle w:val="Hyperlink"/>
@@ -1550,7 +1550,7 @@
               <w:rPr>
                 <w:webHidden/>
               </w:rPr>
-              <w:instrText xml:space="preserve"> PAGEREF _Toc498862809 \h </w:instrText>
+              <w:instrText xml:space="preserve"> PAGEREF _Toc498882190 \h </w:instrText>
             </w:r>
             <w:r>
               <w:rPr>
@@ -1587,7 +1587,7 @@
               <w:lang w:val="de-AT" w:eastAsia="de-AT"/>
             </w:rPr>
           </w:pPr>
-          <w:hyperlink w:anchor="_Toc498862810" w:history="1">
+          <w:hyperlink w:anchor="_Toc498882191" w:history="1">
             <w:r>
               <w:rPr>
                 <w:rStyle w:val="Hyperlink"/>
@@ -1625,7 +1625,7 @@
               <w:rPr>
                 <w:webHidden/>
               </w:rPr>
-              <w:instrText xml:space="preserve"> PAGEREF _Toc498862810 \h </w:instrText>
+              <w:instrText xml:space="preserve"> PAGEREF _Toc498882191 \h </w:instrText>
             </w:r>
             <w:r>
               <w:rPr>
@@ -1663,7 +1663,7 @@
               <w:lang w:val="de-AT" w:eastAsia="de-AT"/>
             </w:rPr>
           </w:pPr>
-          <w:hyperlink w:anchor="_Toc498862811" w:history="1">
+          <w:hyperlink w:anchor="_Toc498882192" w:history="1">
             <w:r>
               <w:rPr>
                 <w:rStyle w:val="Hyperlink"/>
@@ -1702,7 +1702,7 @@
               <w:rPr>
                 <w:webHidden/>
               </w:rPr>
-              <w:instrText xml:space="preserve"> PAGEREF _Toc498862811 \h </w:instrText>
+              <w:instrText xml:space="preserve"> PAGEREF _Toc498882192 \h </w:instrText>
             </w:r>
             <w:r>
               <w:rPr>
@@ -1740,7 +1740,7 @@
               <w:lang w:val="de-AT" w:eastAsia="de-AT"/>
             </w:rPr>
           </w:pPr>
-          <w:hyperlink w:anchor="_Toc498862812" w:history="1">
+          <w:hyperlink w:anchor="_Toc498882193" w:history="1">
             <w:r>
               <w:rPr>
                 <w:rStyle w:val="Hyperlink"/>
@@ -1779,7 +1779,7 @@
               <w:rPr>
                 <w:webHidden/>
               </w:rPr>
-              <w:instrText xml:space="preserve"> PAGEREF _Toc498862812 \h </w:instrText>
+              <w:instrText xml:space="preserve"> PAGEREF _Toc498882193 \h </w:instrText>
             </w:r>
             <w:r>
               <w:rPr>
@@ -1817,7 +1817,7 @@
               <w:lang w:val="de-AT" w:eastAsia="de-AT"/>
             </w:rPr>
           </w:pPr>
-          <w:hyperlink w:anchor="_Toc498862813" w:history="1">
+          <w:hyperlink w:anchor="_Toc498882194" w:history="1">
             <w:r>
               <w:rPr>
                 <w:rStyle w:val="Hyperlink"/>
@@ -1856,7 +1856,7 @@
               <w:rPr>
                 <w:webHidden/>
               </w:rPr>
-              <w:instrText xml:space="preserve"> PAGEREF _Toc498862813 \h </w:instrText>
+              <w:instrText xml:space="preserve"> PAGEREF _Toc498882194 \h </w:instrText>
             </w:r>
             <w:r>
               <w:rPr>
@@ -1894,7 +1894,7 @@
               <w:lang w:val="de-AT" w:eastAsia="de-AT"/>
             </w:rPr>
           </w:pPr>
-          <w:hyperlink w:anchor="_Toc498862814" w:history="1">
+          <w:hyperlink w:anchor="_Toc498882195" w:history="1">
             <w:r>
               <w:rPr>
                 <w:rStyle w:val="Hyperlink"/>
@@ -1933,7 +1933,7 @@
               <w:rPr>
                 <w:webHidden/>
               </w:rPr>
-              <w:instrText xml:space="preserve"> PAGEREF _Toc498862814 \h </w:instrText>
+              <w:instrText xml:space="preserve"> PAGEREF _Toc498882195 \h </w:instrText>
             </w:r>
             <w:r>
               <w:rPr>
@@ -1970,7 +1970,7 @@
               <w:lang w:val="de-AT" w:eastAsia="de-AT"/>
             </w:rPr>
           </w:pPr>
-          <w:hyperlink w:anchor="_Toc498862815" w:history="1">
+          <w:hyperlink w:anchor="_Toc498882196" w:history="1">
             <w:r>
               <w:rPr>
                 <w:rStyle w:val="Hyperlink"/>
@@ -2008,7 +2008,7 @@
               <w:rPr>
                 <w:webHidden/>
               </w:rPr>
-              <w:instrText xml:space="preserve"> PAGEREF _Toc498862815 \h </w:instrText>
+              <w:instrText xml:space="preserve"> PAGEREF _Toc498882196 \h </w:instrText>
             </w:r>
             <w:r>
               <w:rPr>
@@ -2045,7 +2045,7 @@
               <w:lang w:val="de-AT" w:eastAsia="de-AT"/>
             </w:rPr>
           </w:pPr>
-          <w:hyperlink w:anchor="_Toc498862816" w:history="1">
+          <w:hyperlink w:anchor="_Toc498882197" w:history="1">
             <w:r>
               <w:rPr>
                 <w:rStyle w:val="Hyperlink"/>
@@ -2083,7 +2083,7 @@
               <w:rPr>
                 <w:webHidden/>
               </w:rPr>
-              <w:instrText xml:space="preserve"> PAGEREF _Toc498862816 \h </w:instrText>
+              <w:instrText xml:space="preserve"> PAGEREF _Toc498882197 \h </w:instrText>
             </w:r>
             <w:r>
               <w:rPr>
@@ -2121,7 +2121,7 @@
               <w:lang w:val="de-AT" w:eastAsia="de-AT"/>
             </w:rPr>
           </w:pPr>
-          <w:hyperlink w:anchor="_Toc498862817" w:history="1">
+          <w:hyperlink w:anchor="_Toc498882198" w:history="1">
             <w:r>
               <w:rPr>
                 <w:rStyle w:val="Hyperlink"/>
@@ -2160,7 +2160,7 @@
               <w:rPr>
                 <w:webHidden/>
               </w:rPr>
-              <w:instrText xml:space="preserve"> PAGEREF _Toc498862817 \h </w:instrText>
+              <w:instrText xml:space="preserve"> PAGEREF _Toc498882198 \h </w:instrText>
             </w:r>
             <w:r>
               <w:rPr>
@@ -2197,7 +2197,7 @@
               <w:lang w:val="de-AT" w:eastAsia="de-AT"/>
             </w:rPr>
           </w:pPr>
-          <w:hyperlink w:anchor="_Toc498862818" w:history="1">
+          <w:hyperlink w:anchor="_Toc498882199" w:history="1">
             <w:r>
               <w:rPr>
                 <w:rStyle w:val="Hyperlink"/>
@@ -2235,7 +2235,7 @@
               <w:rPr>
                 <w:webHidden/>
               </w:rPr>
-              <w:instrText xml:space="preserve"> PAGEREF _Toc498862818 \h </w:instrText>
+              <w:instrText xml:space="preserve"> PAGEREF _Toc498882199 \h </w:instrText>
             </w:r>
             <w:r>
               <w:rPr>
@@ -2273,7 +2273,7 @@
               <w:lang w:val="de-AT" w:eastAsia="de-AT"/>
             </w:rPr>
           </w:pPr>
-          <w:hyperlink w:anchor="_Toc498862819" w:history="1">
+          <w:hyperlink w:anchor="_Toc498882200" w:history="1">
             <w:r>
               <w:rPr>
                 <w:rStyle w:val="Hyperlink"/>
@@ -2312,7 +2312,7 @@
               <w:rPr>
                 <w:webHidden/>
               </w:rPr>
-              <w:instrText xml:space="preserve"> PAGEREF _Toc498862819 \h </w:instrText>
+              <w:instrText xml:space="preserve"> PAGEREF _Toc498882200 \h </w:instrText>
             </w:r>
             <w:r>
               <w:rPr>
@@ -2350,7 +2350,7 @@
               <w:lang w:val="de-AT" w:eastAsia="de-AT"/>
             </w:rPr>
           </w:pPr>
-          <w:hyperlink w:anchor="_Toc498862820" w:history="1">
+          <w:hyperlink w:anchor="_Toc498882201" w:history="1">
             <w:r>
               <w:rPr>
                 <w:rStyle w:val="Hyperlink"/>
@@ -2389,7 +2389,7 @@
               <w:rPr>
                 <w:webHidden/>
               </w:rPr>
-              <w:instrText xml:space="preserve"> PAGEREF _Toc498862820 \h </w:instrText>
+              <w:instrText xml:space="preserve"> PAGEREF _Toc498882201 \h </w:instrText>
             </w:r>
             <w:r>
               <w:rPr>
@@ -2406,7 +2406,7 @@
               <w:rPr>
                 <w:webHidden/>
               </w:rPr>
-              <w:t>7</w:t>
+              <w:t>8</w:t>
             </w:r>
             <w:r>
               <w:rPr>
@@ -2432,7 +2432,7 @@
         <w:pStyle w:val="berschrift1"/>
         <w:pageBreakBefore/>
       </w:pPr>
-      <w:bookmarkStart w:id="1" w:name="_Toc498862790"/>
+      <w:bookmarkStart w:id="1" w:name="_Toc498882171"/>
       <w:r>
         <w:lastRenderedPageBreak/>
         <w:t>Installation</w:t>
@@ -2668,7 +2668,7 @@
       <w:pPr>
         <w:pStyle w:val="berschrift1"/>
       </w:pPr>
-      <w:bookmarkStart w:id="2" w:name="_Toc498862791"/>
+      <w:bookmarkStart w:id="2" w:name="_Toc498882172"/>
       <w:r>
         <w:t>Eingabefelder</w:t>
       </w:r>
@@ -2678,7 +2678,7 @@
       <w:pPr>
         <w:pStyle w:val="berschrift2"/>
       </w:pPr>
-      <w:bookmarkStart w:id="3" w:name="_Toc498862792"/>
+      <w:bookmarkStart w:id="3" w:name="_Toc498882173"/>
       <w:r>
         <w:t>Register Untersetzung</w:t>
       </w:r>
@@ -2711,7 +2711,7 @@
       <w:pPr>
         <w:pStyle w:val="berschrift3"/>
       </w:pPr>
-      <w:bookmarkStart w:id="4" w:name="_Toc498862793"/>
+      <w:bookmarkStart w:id="4" w:name="_Toc498882174"/>
       <w:r>
         <w:t>Untersetzungsermittlung aus Zündsignal</w:t>
       </w:r>
@@ -2731,7 +2731,7 @@
       <w:pPr>
         <w:pStyle w:val="berschrift3"/>
       </w:pPr>
-      <w:bookmarkStart w:id="5" w:name="_Toc498862794"/>
+      <w:bookmarkStart w:id="5" w:name="_Toc498882175"/>
       <w:r>
         <w:t>Untersetzungsermittlung aus Getriebe und Reifen</w:t>
       </w:r>
@@ -2831,7 +2831,7 @@
       <w:pPr>
         <w:pStyle w:val="berschrift3"/>
       </w:pPr>
-      <w:bookmarkStart w:id="6" w:name="_Toc498862795"/>
+      <w:bookmarkStart w:id="6" w:name="_Toc498882176"/>
       <w:r>
         <w:t>Angabe der Gesamtuntersetzung n</w:t>
       </w:r>
@@ -2879,7 +2879,7 @@
       <w:pPr>
         <w:pStyle w:val="berschrift2"/>
       </w:pPr>
-      <w:bookmarkStart w:id="7" w:name="_Toc498862796"/>
+      <w:bookmarkStart w:id="7" w:name="_Toc498882177"/>
       <w:r>
         <w:t>Register Klimadaten</w:t>
       </w:r>
@@ -3033,7 +3033,7 @@
       <w:pPr>
         <w:pStyle w:val="berschrift2"/>
       </w:pPr>
-      <w:bookmarkStart w:id="8" w:name="_Toc498862797"/>
+      <w:bookmarkStart w:id="8" w:name="_Toc498882178"/>
       <w:r>
         <w:t>Register Filter</w:t>
       </w:r>
@@ -3043,7 +3043,7 @@
       <w:pPr>
         <w:pStyle w:val="berschrift3"/>
       </w:pPr>
-      <w:bookmarkStart w:id="9" w:name="_Toc498862798"/>
+      <w:bookmarkStart w:id="9" w:name="_Toc498882179"/>
       <w:r>
         <w:t>Gleitender Mittelwert</w:t>
       </w:r>
@@ -3123,9 +3123,139 @@
     </w:p>
     <w:p>
       <w:pPr>
+        <w:rPr>
+          <w:rFonts w:ascii="Verdana" w:hAnsi="Verdana"/>
+          <w:sz w:val="18"/>
+          <w:szCs w:val="18"/>
+        </w:rPr>
+      </w:pPr>
+      <w:r>
+        <w:rPr>
+          <w:rFonts w:ascii="Verdana" w:hAnsi="Verdana"/>
+          <w:sz w:val="18"/>
+          <w:szCs w:val="18"/>
+        </w:rPr>
+        <w:t xml:space="preserve">Änderung des Wertes wirkt sich erst im nächsten Lauf aus. Möchte man die Auswirkung </w:t>
+      </w:r>
+      <w:r>
+        <w:rPr>
+          <w:rFonts w:ascii="Verdana" w:hAnsi="Verdana"/>
+          <w:sz w:val="18"/>
+          <w:szCs w:val="18"/>
+        </w:rPr>
+        <w:t xml:space="preserve">des geänderten Filterparameters auf den letzten oder einen früher schon gespeicherten Lauf beurteilen, so geht ist dies über das </w:t>
+      </w:r>
+      <w:r>
+        <w:rPr>
+          <w:rFonts w:ascii="Verdana" w:hAnsi="Verdana"/>
+          <w:sz w:val="18"/>
+          <w:szCs w:val="18"/>
+        </w:rPr>
+        <w:fldChar w:fldCharType="begin"/>
+      </w:r>
+      <w:r>
+        <w:rPr>
+          <w:rFonts w:ascii="Verdana" w:hAnsi="Verdana"/>
+          <w:sz w:val="18"/>
+          <w:szCs w:val="18"/>
+        </w:rPr>
+        <w:instrText xml:space="preserve"> REF _Ref498881184 \h </w:instrText>
+      </w:r>
+      <w:r>
+        <w:rPr>
+          <w:rFonts w:ascii="Verdana" w:hAnsi="Verdana"/>
+          <w:sz w:val="18"/>
+          <w:szCs w:val="18"/>
+        </w:rPr>
+      </w:r>
+      <w:r>
+        <w:rPr>
+          <w:rFonts w:ascii="Verdana" w:hAnsi="Verdana"/>
+          <w:sz w:val="18"/>
+          <w:szCs w:val="18"/>
+        </w:rPr>
+        <w:fldChar w:fldCharType="separate"/>
+      </w:r>
+      <w:r>
+        <w:t>Hilfsprogramm Recalc</w:t>
+      </w:r>
+      <w:r>
+        <w:rPr>
+          <w:rFonts w:ascii="Verdana" w:hAnsi="Verdana"/>
+          <w:sz w:val="18"/>
+          <w:szCs w:val="18"/>
+        </w:rPr>
+        <w:fldChar w:fldCharType="end"/>
+      </w:r>
+      <w:r>
+        <w:rPr>
+          <w:rFonts w:ascii="Verdana" w:hAnsi="Verdana"/>
+          <w:sz w:val="18"/>
+          <w:szCs w:val="18"/>
+        </w:rPr>
+        <w:t xml:space="preserve"> möglich, siehe Kapitel </w:t>
+      </w:r>
+      <w:r>
+        <w:rPr>
+          <w:rFonts w:ascii="Verdana" w:hAnsi="Verdana"/>
+          <w:sz w:val="18"/>
+          <w:szCs w:val="18"/>
+        </w:rPr>
+        <w:fldChar w:fldCharType="begin"/>
+      </w:r>
+      <w:r>
+        <w:rPr>
+          <w:rFonts w:ascii="Verdana" w:hAnsi="Verdana"/>
+          <w:sz w:val="18"/>
+          <w:szCs w:val="18"/>
+        </w:rPr>
+        <w:instrText xml:space="preserve"> REF _Ref498881214 \r \h </w:instrText>
+      </w:r>
+      <w:r>
+        <w:rPr>
+          <w:rFonts w:ascii="Verdana" w:hAnsi="Verdana"/>
+          <w:sz w:val="18"/>
+          <w:szCs w:val="18"/>
+        </w:rPr>
+      </w:r>
+      <w:r>
+        <w:rPr>
+          <w:rFonts w:ascii="Verdana" w:hAnsi="Verdana"/>
+          <w:sz w:val="18"/>
+          <w:szCs w:val="18"/>
+        </w:rPr>
+        <w:fldChar w:fldCharType="separate"/>
+      </w:r>
+      <w:r>
+        <w:rPr>
+          <w:rFonts w:ascii="Verdana" w:hAnsi="Verdana"/>
+          <w:sz w:val="18"/>
+          <w:szCs w:val="18"/>
+        </w:rPr>
+        <w:t>8</w:t>
+      </w:r>
+      <w:r>
+        <w:rPr>
+          <w:rFonts w:ascii="Verdana" w:hAnsi="Verdana"/>
+          <w:sz w:val="18"/>
+          <w:szCs w:val="18"/>
+        </w:rPr>
+        <w:fldChar w:fldCharType="end"/>
+      </w:r>
+      <w:r>
+        <w:rPr>
+          <w:rFonts w:ascii="Verdana" w:hAnsi="Verdana"/>
+          <w:sz w:val="18"/>
+          <w:szCs w:val="18"/>
+        </w:rPr>
+        <w:t>.</w:t>
+      </w:r>
+    </w:p>
+    <w:p>
+      <w:pPr>
         <w:pStyle w:val="berschrift3"/>
       </w:pPr>
-      <w:bookmarkStart w:id="10" w:name="_Toc498862799"/>
+      <w:bookmarkStart w:id="10" w:name="_Toc498882180"/>
       <w:r>
         <w:t>Differenzenquotient</w:t>
       </w:r>
@@ -3205,9 +3335,139 @@
     </w:p>
     <w:p>
       <w:pPr>
+        <w:rPr>
+          <w:rFonts w:ascii="Verdana" w:hAnsi="Verdana"/>
+          <w:sz w:val="18"/>
+          <w:szCs w:val="18"/>
+        </w:rPr>
+      </w:pPr>
+      <w:r>
+        <w:rPr>
+          <w:rFonts w:ascii="Verdana" w:hAnsi="Verdana"/>
+          <w:sz w:val="18"/>
+          <w:szCs w:val="18"/>
+        </w:rPr>
+        <w:t xml:space="preserve">Änderung des Wertes wirkt sich erst im nächsten Lauf aus. Möchte man die Auswirkung </w:t>
+      </w:r>
+      <w:r>
+        <w:rPr>
+          <w:rFonts w:ascii="Verdana" w:hAnsi="Verdana"/>
+          <w:sz w:val="18"/>
+          <w:szCs w:val="18"/>
+        </w:rPr>
+        <w:t xml:space="preserve">des geänderten Filterparameters auf den letzten oder einen früher schon gespeicherten Lauf beurteilen, so geht ist dies über das </w:t>
+      </w:r>
+      <w:r>
+        <w:rPr>
+          <w:rFonts w:ascii="Verdana" w:hAnsi="Verdana"/>
+          <w:sz w:val="18"/>
+          <w:szCs w:val="18"/>
+        </w:rPr>
+        <w:fldChar w:fldCharType="begin"/>
+      </w:r>
+      <w:r>
+        <w:rPr>
+          <w:rFonts w:ascii="Verdana" w:hAnsi="Verdana"/>
+          <w:sz w:val="18"/>
+          <w:szCs w:val="18"/>
+        </w:rPr>
+        <w:instrText xml:space="preserve"> REF _Ref498881184 \h </w:instrText>
+      </w:r>
+      <w:r>
+        <w:rPr>
+          <w:rFonts w:ascii="Verdana" w:hAnsi="Verdana"/>
+          <w:sz w:val="18"/>
+          <w:szCs w:val="18"/>
+        </w:rPr>
+      </w:r>
+      <w:r>
+        <w:rPr>
+          <w:rFonts w:ascii="Verdana" w:hAnsi="Verdana"/>
+          <w:sz w:val="18"/>
+          <w:szCs w:val="18"/>
+        </w:rPr>
+        <w:fldChar w:fldCharType="separate"/>
+      </w:r>
+      <w:r>
+        <w:t>Hilfsprogramm Recalc</w:t>
+      </w:r>
+      <w:r>
+        <w:rPr>
+          <w:rFonts w:ascii="Verdana" w:hAnsi="Verdana"/>
+          <w:sz w:val="18"/>
+          <w:szCs w:val="18"/>
+        </w:rPr>
+        <w:fldChar w:fldCharType="end"/>
+      </w:r>
+      <w:r>
+        <w:rPr>
+          <w:rFonts w:ascii="Verdana" w:hAnsi="Verdana"/>
+          <w:sz w:val="18"/>
+          <w:szCs w:val="18"/>
+        </w:rPr>
+        <w:t xml:space="preserve"> möglich, siehe Kapitel </w:t>
+      </w:r>
+      <w:r>
+        <w:rPr>
+          <w:rFonts w:ascii="Verdana" w:hAnsi="Verdana"/>
+          <w:sz w:val="18"/>
+          <w:szCs w:val="18"/>
+        </w:rPr>
+        <w:fldChar w:fldCharType="begin"/>
+      </w:r>
+      <w:r>
+        <w:rPr>
+          <w:rFonts w:ascii="Verdana" w:hAnsi="Verdana"/>
+          <w:sz w:val="18"/>
+          <w:szCs w:val="18"/>
+        </w:rPr>
+        <w:instrText xml:space="preserve"> REF _Ref498881214 \r \h </w:instrText>
+      </w:r>
+      <w:r>
+        <w:rPr>
+          <w:rFonts w:ascii="Verdana" w:hAnsi="Verdana"/>
+          <w:sz w:val="18"/>
+          <w:szCs w:val="18"/>
+        </w:rPr>
+      </w:r>
+      <w:r>
+        <w:rPr>
+          <w:rFonts w:ascii="Verdana" w:hAnsi="Verdana"/>
+          <w:sz w:val="18"/>
+          <w:szCs w:val="18"/>
+        </w:rPr>
+        <w:fldChar w:fldCharType="separate"/>
+      </w:r>
+      <w:r>
+        <w:rPr>
+          <w:rFonts w:ascii="Verdana" w:hAnsi="Verdana"/>
+          <w:sz w:val="18"/>
+          <w:szCs w:val="18"/>
+        </w:rPr>
+        <w:t>8</w:t>
+      </w:r>
+      <w:r>
+        <w:rPr>
+          <w:rFonts w:ascii="Verdana" w:hAnsi="Verdana"/>
+          <w:sz w:val="18"/>
+          <w:szCs w:val="18"/>
+        </w:rPr>
+        <w:fldChar w:fldCharType="end"/>
+      </w:r>
+      <w:r>
+        <w:rPr>
+          <w:rFonts w:ascii="Verdana" w:hAnsi="Verdana"/>
+          <w:sz w:val="18"/>
+          <w:szCs w:val="18"/>
+        </w:rPr>
+        <w:t>.</w:t>
+      </w:r>
+    </w:p>
+    <w:p>
+      <w:pPr>
         <w:pStyle w:val="berschrift3"/>
       </w:pPr>
-      <w:bookmarkStart w:id="11" w:name="_Toc498862800"/>
+      <w:bookmarkStart w:id="11" w:name="_Toc498882181"/>
       <w:r>
         <w:t>n</w:t>
       </w:r>
@@ -3247,9 +3507,8 @@
         <w:pStyle w:val="berschrift2"/>
         <w:pageBreakBefore/>
       </w:pPr>
-      <w:bookmarkStart w:id="12" w:name="_Toc498862801"/>
-      <w:r>
-        <w:lastRenderedPageBreak/>
+      <w:bookmarkStart w:id="12" w:name="_Toc498882182"/>
+      <w:r>
         <w:t xml:space="preserve">Register </w:t>
       </w:r>
       <w:r>
@@ -3627,7 +3886,7 @@
       <w:pPr>
         <w:pStyle w:val="berschrift2"/>
       </w:pPr>
-      <w:bookmarkStart w:id="13" w:name="_Toc498862802"/>
+      <w:bookmarkStart w:id="13" w:name="_Toc498882183"/>
       <w:r>
         <w:t>Serielle Schnittstelle</w:t>
       </w:r>
@@ -3819,7 +4078,7 @@
       <w:pPr>
         <w:pStyle w:val="berschrift2"/>
       </w:pPr>
-      <w:bookmarkStart w:id="14" w:name="_Toc498862803"/>
+      <w:bookmarkStart w:id="14" w:name="_Toc498882184"/>
       <w:r>
         <w:t>Fahrzeugdaten</w:t>
       </w:r>
@@ -3992,7 +4251,7 @@
       <w:pPr>
         <w:pStyle w:val="berschrift1"/>
       </w:pPr>
-      <w:bookmarkStart w:id="15" w:name="_Toc498862804"/>
+      <w:bookmarkStart w:id="15" w:name="_Toc498882185"/>
       <w:r>
         <w:t>Diagramm</w:t>
       </w:r>
@@ -4002,7 +4261,7 @@
       <w:pPr>
         <w:pStyle w:val="berschrift2"/>
       </w:pPr>
-      <w:bookmarkStart w:id="16" w:name="_Toc498862805"/>
+      <w:bookmarkStart w:id="16" w:name="_Toc498882186"/>
       <w:r>
         <w:t xml:space="preserve">Drehzahlober- und </w:t>
       </w:r>
@@ -4026,7 +4285,7 @@
       <w:pPr>
         <w:pStyle w:val="berschrift2"/>
       </w:pPr>
-      <w:bookmarkStart w:id="17" w:name="_Toc498862806"/>
+      <w:bookmarkStart w:id="17" w:name="_Toc498882187"/>
       <w:r>
         <w:t>Zoom und Kurven Verschieben</w:t>
       </w:r>
@@ -4041,7 +4300,7 @@
       <w:pPr>
         <w:pStyle w:val="berschrift1"/>
       </w:pPr>
-      <w:bookmarkStart w:id="18" w:name="_Toc498862807"/>
+      <w:bookmarkStart w:id="18" w:name="_Toc498882188"/>
       <w:r>
         <w:t>Speichern und Laden</w:t>
       </w:r>
@@ -4051,7 +4310,7 @@
       <w:pPr>
         <w:pStyle w:val="berschrift2"/>
       </w:pPr>
-      <w:bookmarkStart w:id="19" w:name="_Toc498862808"/>
+      <w:bookmarkStart w:id="19" w:name="_Toc498882189"/>
       <w:r>
         <w:t>Speichern</w:t>
       </w:r>
@@ -4087,7 +4346,7 @@
       <w:pPr>
         <w:pStyle w:val="berschrift2"/>
       </w:pPr>
-      <w:bookmarkStart w:id="20" w:name="_Toc498862809"/>
+      <w:bookmarkStart w:id="20" w:name="_Toc498882190"/>
       <w:r>
         <w:t>Konfiguration laden</w:t>
       </w:r>
@@ -4119,7 +4378,7 @@
       <w:pPr>
         <w:pStyle w:val="berschrift2"/>
       </w:pPr>
-      <w:bookmarkStart w:id="21" w:name="_Toc498862810"/>
+      <w:bookmarkStart w:id="21" w:name="_Toc498882191"/>
       <w:r>
         <w:t xml:space="preserve">Automatisch erstellte </w:t>
       </w:r>
@@ -4137,7 +4396,7 @@
       <w:pPr>
         <w:pStyle w:val="berschrift1"/>
       </w:pPr>
-      <w:bookmarkStart w:id="22" w:name="_Toc498862811"/>
+      <w:bookmarkStart w:id="22" w:name="_Toc498882192"/>
       <w:r>
         <w:t>Drucken</w:t>
       </w:r>
@@ -4170,7 +4429,7 @@
       <w:pPr>
         <w:pStyle w:val="berschrift1"/>
       </w:pPr>
-      <w:bookmarkStart w:id="23" w:name="_Toc498862812"/>
+      <w:bookmarkStart w:id="23" w:name="_Toc498882193"/>
       <w:r>
         <w:t>Ablauf der Messung</w:t>
       </w:r>
@@ -4474,7 +4733,7 @@
       <w:pPr>
         <w:pStyle w:val="berschrift1"/>
       </w:pPr>
-      <w:bookmarkStart w:id="26" w:name="_Toc498862813"/>
+      <w:bookmarkStart w:id="26" w:name="_Toc498882194"/>
       <w:r>
         <w:t>Funktionstasten</w:t>
       </w:r>
@@ -4587,7 +4846,9 @@
         <w:pStyle w:val="berschrift1"/>
         <w:pageBreakBefore/>
       </w:pPr>
-      <w:bookmarkStart w:id="27" w:name="_Toc498862814"/>
+      <w:bookmarkStart w:id="27" w:name="_Ref498881184"/>
+      <w:bookmarkStart w:id="28" w:name="_Ref498881214"/>
+      <w:bookmarkStart w:id="29" w:name="_Toc498882195"/>
       <w:r>
         <w:t>Hilfsprogramm Rec</w:t>
       </w:r>
@@ -4595,6 +4856,8 @@
         <w:t>alc</w:t>
       </w:r>
       <w:bookmarkEnd w:id="27"/>
+      <w:bookmarkEnd w:id="28"/>
+      <w:bookmarkEnd w:id="29"/>
     </w:p>
     <w:p>
       <w:r>
@@ -4620,11 +4883,11 @@
       <w:pPr>
         <w:pStyle w:val="berschrift2"/>
       </w:pPr>
-      <w:bookmarkStart w:id="28" w:name="_Toc498862815"/>
+      <w:bookmarkStart w:id="30" w:name="_Toc498882196"/>
       <w:r>
         <w:t>Neuberechnen von Kurven</w:t>
       </w:r>
-      <w:bookmarkEnd w:id="28"/>
+      <w:bookmarkEnd w:id="30"/>
     </w:p>
     <w:p>
       <w:r>
@@ -4651,7 +4914,7 @@
     </w:p>
     <w:p>
       <w:r>
-        <w:t>Es</w:t>
+        <w:t>Solange nur ein einziger Lauf angezeigt wird,</w:t>
       </w:r>
       <w:r>
         <w:t xml:space="preserve"> können nun </w:t>
@@ -4713,7 +4976,42 @@
     </w:p>
     <w:p>
       <w:r>
-        <w:t xml:space="preserve">D.h. man kann einen Lauf </w:t>
+        <w:t xml:space="preserve">Eine </w:t>
+      </w:r>
+      <w:r>
+        <w:t xml:space="preserve">Änderung </w:t>
+      </w:r>
+      <w:r>
+        <w:t>dieser Werte</w:t>
+      </w:r>
+      <w:r>
+        <w:t xml:space="preserve"> wirk</w:t>
+      </w:r>
+      <w:r>
+        <w:t xml:space="preserve">t </w:t>
+      </w:r>
+      <w:r>
+        <w:t xml:space="preserve">sich </w:t>
+      </w:r>
+      <w:r>
+        <w:t xml:space="preserve">nach Klick auf den Button Berechnen </w:t>
+      </w:r>
+      <w:r>
+        <w:t>aus.</w:t>
+      </w:r>
+    </w:p>
+    <w:p>
+      <w:r>
+        <w:t>M</w:t>
+      </w:r>
+      <w:r>
+        <w:t xml:space="preserve">an kann </w:t>
+      </w:r>
+      <w:r>
+        <w:t xml:space="preserve">also </w:t>
+      </w:r>
+      <w:r>
+        <w:t xml:space="preserve">einen Lauf </w:t>
       </w:r>
       <w:r>
         <w:t xml:space="preserve">mal </w:t>
@@ -4734,10 +5032,16 @@
         <w:t xml:space="preserve"> durchführen und speich</w:t>
       </w:r>
       <w:r>
-        <w:t>ern und dann anschließend in Rec</w:t>
-      </w:r>
-      <w:r>
-        <w:t>alc die Werte solange anpassen, bis die Kurve gut mit jener eines Referenzprüfstands übereinstimmt.</w:t>
+        <w:t>ern und anschließend in Rec</w:t>
+      </w:r>
+      <w:r>
+        <w:t xml:space="preserve">alc die Werte solange anpassen, bis die Kurve </w:t>
+      </w:r>
+      <w:r>
+        <w:t xml:space="preserve">ausreichend </w:t>
+      </w:r>
+      <w:r>
+        <w:t>gut mit jener eines Referenzprüfstands übereinstimmt.</w:t>
       </w:r>
       <w:r>
         <w:t xml:space="preserve"> </w:t>
@@ -4759,11 +5063,11 @@
       <w:pPr>
         <w:pStyle w:val="berschrift2"/>
       </w:pPr>
-      <w:bookmarkStart w:id="29" w:name="_Toc498862816"/>
+      <w:bookmarkStart w:id="31" w:name="_Toc498882197"/>
       <w:r>
         <w:t>Überlagern von Kurven</w:t>
       </w:r>
-      <w:bookmarkEnd w:id="29"/>
+      <w:bookmarkEnd w:id="31"/>
     </w:p>
     <w:p>
       <w:r>
@@ -4784,21 +5088,21 @@
       <w:pPr>
         <w:pStyle w:val="berschrift1"/>
       </w:pPr>
-      <w:bookmarkStart w:id="30" w:name="_Toc498862817"/>
+      <w:bookmarkStart w:id="32" w:name="_Toc498882198"/>
       <w:r>
         <w:t>Bekannte Probleme</w:t>
       </w:r>
-      <w:bookmarkEnd w:id="30"/>
+      <w:bookmarkEnd w:id="32"/>
     </w:p>
     <w:p>
       <w:pPr>
         <w:pStyle w:val="berschrift2"/>
       </w:pPr>
-      <w:bookmarkStart w:id="31" w:name="_Toc498862818"/>
+      <w:bookmarkStart w:id="33" w:name="_Toc498882199"/>
       <w:r>
         <w:t>Programmabsturz durch Zündsignal</w:t>
       </w:r>
-      <w:bookmarkEnd w:id="31"/>
+      <w:bookmarkEnd w:id="33"/>
     </w:p>
     <w:p>
       <w:r>
@@ -4857,7 +5161,7 @@
       <w:pPr>
         <w:pStyle w:val="berschrift1"/>
       </w:pPr>
-      <w:bookmarkStart w:id="32" w:name="_Toc498862819"/>
+      <w:bookmarkStart w:id="34" w:name="_Toc498882200"/>
       <w:r>
         <w:t>Die wichtigsten noch o</w:t>
       </w:r>
@@ -4870,7 +5174,7 @@
       <w:r>
         <w:t xml:space="preserve"> Punkte</w:t>
       </w:r>
-      <w:bookmarkEnd w:id="32"/>
+      <w:bookmarkEnd w:id="34"/>
     </w:p>
     <w:p>
       <w:pPr>
@@ -4890,16 +5194,7 @@
         <w:t xml:space="preserve"> bei höheren Drehzahlenvereinzelte Doppelimpulse, die müssen seitens Arduino no</w:t>
       </w:r>
       <w:r>
-        <w:t xml:space="preserve">ch geeignet ausgefiltert werden </w:t>
-      </w:r>
-      <w:r>
-        <w:t xml:space="preserve">(evtl. reicht aber auch Zange einer Zündpistole </w:t>
-      </w:r>
-      <w:r>
-        <w:t>an Stelle einer einfachen</w:t>
-      </w:r>
-      <w:r>
-        <w:t xml:space="preserve"> Krokoklemme für sauberes Signal </w:t>
+        <w:t xml:space="preserve">ch geeignet ausgefiltert werden (evtl. reicht aber auch Zange einer Zündpistole an Stelle einer einfachen Krokoklemme für sauberes Signal </w:t>
       </w:r>
       <w:r>
         <w:sym w:font="Wingdings" w:char="F0E0"/>
@@ -4917,8 +5212,8 @@
         </w:rPr>
         <w:drawing>
           <wp:inline distT="0" distB="0" distL="0" distR="0" wp14:anchorId="42540A80" wp14:editId="2D23A194">
-            <wp:extent cx="1727245" cy="981075"/>
-            <wp:effectExtent l="0" t="0" r="6350" b="0"/>
+            <wp:extent cx="2307464" cy="1310640"/>
+            <wp:effectExtent l="0" t="0" r="0" b="3810"/>
             <wp:docPr id="6" name="Grafik 6"/>
             <wp:cNvGraphicFramePr>
               <a:graphicFrameLocks xmlns:a="http://schemas.openxmlformats.org/drawingml/2006/main" noChangeAspect="1"/>
@@ -4945,7 +5240,7 @@
                   <pic:spPr>
                     <a:xfrm>
                       <a:off x="0" y="0"/>
-                      <a:ext cx="1892456" cy="1074915"/>
+                      <a:ext cx="2563198" cy="1455897"/>
                     </a:xfrm>
                     <a:prstGeom prst="rect">
                       <a:avLst/>
@@ -5016,14 +5311,14 @@
       <w:pPr>
         <w:pStyle w:val="berschrift1"/>
       </w:pPr>
-      <w:bookmarkStart w:id="33" w:name="_Toc498862820"/>
+      <w:bookmarkStart w:id="35" w:name="_Toc498882201"/>
       <w:r>
         <w:t>Dokumentation</w:t>
       </w:r>
       <w:r>
         <w:t>s-Stand</w:t>
       </w:r>
-      <w:bookmarkEnd w:id="33"/>
+      <w:bookmarkEnd w:id="35"/>
     </w:p>
     <w:p>
       <w:r>
@@ -8250,7 +8545,7 @@
 </file>
 
 <file path=customXml/itemProps1.xml><?xml version="1.0" encoding="utf-8"?>
-<ds:datastoreItem xmlns:ds="http://schemas.openxmlformats.org/officeDocument/2006/customXml" ds:itemID="{40B210AB-760E-47EC-BFB0-C9E60812A751}">
+<ds:datastoreItem xmlns:ds="http://schemas.openxmlformats.org/officeDocument/2006/customXml" ds:itemID="{EC9F50A0-FE9A-47F8-862F-A96365646351}">
   <ds:schemaRefs>
     <ds:schemaRef ds:uri="http://schemas.openxmlformats.org/officeDocument/2006/bibliography"/>
   </ds:schemaRefs>

</xml_diff>

<commit_message>
Luftfeuchtigkeit entfernt (für BMP280 statt BME280)
</commit_message>
<xml_diff>
--- a/Doc/docx/02_LabVIEW-Prüfstand.docx
+++ b/Doc/docx/02_LabVIEW-Prüfstand.docx
@@ -28,8 +28,6 @@
           <w:r>
             <w:t>Inhalt</w:t>
           </w:r>
-          <w:bookmarkStart w:id="0" w:name="_GoBack"/>
-          <w:bookmarkEnd w:id="0"/>
         </w:p>
         <w:p>
           <w:pPr>
@@ -2507,12 +2505,12 @@
         <w:pStyle w:val="berschrift1"/>
         <w:pageBreakBefore/>
       </w:pPr>
-      <w:bookmarkStart w:id="1" w:name="_Toc1069029"/>
+      <w:bookmarkStart w:id="0" w:name="_Toc1069029"/>
       <w:r>
         <w:lastRenderedPageBreak/>
         <w:t>Installation</w:t>
       </w:r>
-      <w:bookmarkEnd w:id="1"/>
+      <w:bookmarkEnd w:id="0"/>
     </w:p>
     <w:p>
       <w:pPr>
@@ -2741,74 +2739,74 @@
       <w:pPr>
         <w:pStyle w:val="berschrift1"/>
       </w:pPr>
-      <w:bookmarkStart w:id="2" w:name="_Toc1069030"/>
+      <w:bookmarkStart w:id="1" w:name="_Toc1069030"/>
       <w:r>
         <w:t>Eingabefelder</w:t>
       </w:r>
+      <w:bookmarkEnd w:id="1"/>
+    </w:p>
+    <w:p>
+      <w:pPr>
+        <w:pStyle w:val="berschrift2"/>
+      </w:pPr>
+      <w:bookmarkStart w:id="2" w:name="_Toc1069031"/>
+      <w:r>
+        <w:t>Register Untersetzung</w:t>
+      </w:r>
       <w:bookmarkEnd w:id="2"/>
     </w:p>
     <w:p>
-      <w:pPr>
-        <w:pStyle w:val="berschrift2"/>
-      </w:pPr>
-      <w:bookmarkStart w:id="3" w:name="_Toc1069031"/>
-      <w:r>
-        <w:t>Register Untersetzung</w:t>
+      <w:r>
+        <w:t>Die Gesamtuntersetzung i = n</w:t>
+      </w:r>
+      <w:r>
+        <w:rPr>
+          <w:vertAlign w:val="subscript"/>
+        </w:rPr>
+        <w:t>Kurbelwelle</w:t>
+      </w:r>
+      <w:r>
+        <w:t xml:space="preserve"> / n</w:t>
+      </w:r>
+      <w:r>
+        <w:rPr>
+          <w:vertAlign w:val="subscript"/>
+        </w:rPr>
+        <w:t>Rolle</w:t>
+      </w:r>
+      <w:r>
+        <w:t xml:space="preserve"> kann entweder über das Zündsignal eingemessen oder manuell angegeben werden.</w:t>
+      </w:r>
+    </w:p>
+    <w:p>
+      <w:pPr>
+        <w:pStyle w:val="berschrift3"/>
+      </w:pPr>
+      <w:bookmarkStart w:id="3" w:name="_Toc1069032"/>
+      <w:r>
+        <w:t>Untersetzungsermittlung aus Zündsignal</w:t>
       </w:r>
       <w:bookmarkEnd w:id="3"/>
     </w:p>
     <w:p>
       <w:r>
-        <w:t>Die Gesamtuntersetzung i = n</w:t>
-      </w:r>
-      <w:r>
-        <w:rPr>
-          <w:vertAlign w:val="subscript"/>
-        </w:rPr>
-        <w:t>Kurbelwelle</w:t>
-      </w:r>
-      <w:r>
-        <w:t xml:space="preserve"> / n</w:t>
-      </w:r>
-      <w:r>
-        <w:rPr>
-          <w:vertAlign w:val="subscript"/>
-        </w:rPr>
-        <w:t>Rolle</w:t>
-      </w:r>
-      <w:r>
-        <w:t xml:space="preserve"> kann entweder über das Zündsignal eingemessen oder manuell angegeben werden.</w:t>
+        <w:t xml:space="preserve">Angegeben werden muss die Dauer in s für die Untersetzungsermittlung und die Anzahl der Zündimpulse je Kurbelwellenumdrehung, z.B. 1 bei Standardzündung und 2 bei Vespatronic. </w:t>
+      </w:r>
+    </w:p>
+    <w:p>
+      <w:r>
+        <w:t>Die Untersetzung wird dann über die angegebene Zeitdauer (z.B. 5 s) bei annähernd konstant zu haltender Drehzahl (z.B. in einem Drehzahlbereich von ca. 3000 1/min) automatisch ermittelt.</w:t>
       </w:r>
     </w:p>
     <w:p>
       <w:pPr>
         <w:pStyle w:val="berschrift3"/>
       </w:pPr>
-      <w:bookmarkStart w:id="4" w:name="_Toc1069032"/>
-      <w:r>
-        <w:t>Untersetzungsermittlung aus Zündsignal</w:t>
+      <w:bookmarkStart w:id="4" w:name="_Toc1069033"/>
+      <w:r>
+        <w:t>Untersetzungsermittlung aus Getriebe und Reifen</w:t>
       </w:r>
       <w:bookmarkEnd w:id="4"/>
-    </w:p>
-    <w:p>
-      <w:r>
-        <w:t xml:space="preserve">Angegeben werden muss die Dauer in s für die Untersetzungsermittlung und die Anzahl der Zündimpulse je Kurbelwellenumdrehung, z.B. 1 bei Standardzündung und 2 bei Vespatronic. </w:t>
-      </w:r>
-    </w:p>
-    <w:p>
-      <w:r>
-        <w:t>Die Untersetzung wird dann über die angegebene Zeitdauer (z.B. 5 s) bei annähernd konstant zu haltender Drehzahl (z.B. in einem Drehzahlbereich von ca. 3000 1/min) automatisch ermittelt.</w:t>
-      </w:r>
-    </w:p>
-    <w:p>
-      <w:pPr>
-        <w:pStyle w:val="berschrift3"/>
-      </w:pPr>
-      <w:bookmarkStart w:id="5" w:name="_Toc1069033"/>
-      <w:r>
-        <w:t>Untersetzungsermittlung aus Getriebe und Reifen</w:t>
-      </w:r>
-      <w:bookmarkEnd w:id="5"/>
     </w:p>
     <w:p>
       <w:r>
@@ -2904,7 +2902,7 @@
       <w:pPr>
         <w:pStyle w:val="berschrift3"/>
       </w:pPr>
-      <w:bookmarkStart w:id="6" w:name="_Toc1069034"/>
+      <w:bookmarkStart w:id="5" w:name="_Toc1069034"/>
       <w:r>
         <w:t>Angabe der Gesamtuntersetzung n</w:t>
       </w:r>
@@ -2923,40 +2921,40 @@
         </w:rPr>
         <w:t>Rolle</w:t>
       </w:r>
+      <w:bookmarkEnd w:id="5"/>
+    </w:p>
+    <w:p>
+      <w:r>
+        <w:t>Ist die Gesamtuntersetzung n</w:t>
+      </w:r>
+      <w:r>
+        <w:rPr>
+          <w:vertAlign w:val="subscript"/>
+        </w:rPr>
+        <w:t>KuWe</w:t>
+      </w:r>
+      <w:r>
+        <w:t xml:space="preserve"> / n</w:t>
+      </w:r>
+      <w:r>
+        <w:rPr>
+          <w:vertAlign w:val="subscript"/>
+        </w:rPr>
+        <w:t>Rolle</w:t>
+      </w:r>
+      <w:r>
+        <w:t xml:space="preserve"> bereits bekannt, weil sie beispielsweise schon mal über das Zündsignal eingemessen wurde, so kann diese direkt angegeben werden.</w:t>
+      </w:r>
+    </w:p>
+    <w:p>
+      <w:pPr>
+        <w:pStyle w:val="berschrift2"/>
+      </w:pPr>
+      <w:bookmarkStart w:id="6" w:name="_Toc1069035"/>
+      <w:r>
+        <w:t>Register Klimadaten</w:t>
+      </w:r>
       <w:bookmarkEnd w:id="6"/>
-    </w:p>
-    <w:p>
-      <w:r>
-        <w:t>Ist die Gesamtuntersetzung n</w:t>
-      </w:r>
-      <w:r>
-        <w:rPr>
-          <w:vertAlign w:val="subscript"/>
-        </w:rPr>
-        <w:t>KuWe</w:t>
-      </w:r>
-      <w:r>
-        <w:t xml:space="preserve"> / n</w:t>
-      </w:r>
-      <w:r>
-        <w:rPr>
-          <w:vertAlign w:val="subscript"/>
-        </w:rPr>
-        <w:t>Rolle</w:t>
-      </w:r>
-      <w:r>
-        <w:t xml:space="preserve"> bereits bekannt, weil sie beispielsweise schon mal über das Zündsignal eingemessen wurde, so kann diese direkt angegeben werden.</w:t>
-      </w:r>
-    </w:p>
-    <w:p>
-      <w:pPr>
-        <w:pStyle w:val="berschrift2"/>
-      </w:pPr>
-      <w:bookmarkStart w:id="7" w:name="_Toc1069035"/>
-      <w:r>
-        <w:t>Register Klimadaten</w:t>
-      </w:r>
-      <w:bookmarkEnd w:id="7"/>
     </w:p>
     <w:p>
       <w:r>
@@ -3093,13 +3091,30 @@
         <w:t>70020</w:t>
       </w:r>
       <w:r>
-        <w:t xml:space="preserve"> der gemessene absolute Druck der feuchten Luft verwendet. Luftfeuchtigkeit geht nach DIN </w:t>
+        <w:t xml:space="preserve"> der gemessene absolute Dr</w:t>
+      </w:r>
+      <w:r>
+        <w:t>uck der feuchten Luft verwendet, d.h.</w:t>
+      </w:r>
+      <w:r>
+        <w:t xml:space="preserve"> Luftfeuchtigkeit geht nach DIN </w:t>
       </w:r>
       <w:r>
         <w:t>70020</w:t>
       </w:r>
       <w:r>
-        <w:t xml:space="preserve"> nicht in die Berechnung ein, wird unter Klimadaten und im Ergebnis eines Laufs aber angezeigt (vgl. z.B. auch Amerschläger P4).</w:t>
+        <w:t xml:space="preserve"> nicht in die Berechnung ein</w:t>
+      </w:r>
+      <w:r>
+        <w:t>,</w:t>
+      </w:r>
+      <w:bookmarkStart w:id="7" w:name="_GoBack"/>
+      <w:bookmarkEnd w:id="7"/>
+      <w:r>
+        <w:t xml:space="preserve"> vgl. z.B. auch Amerschläger P4</w:t>
+      </w:r>
+      <w:r>
+        <w:t>.</w:t>
       </w:r>
     </w:p>
     <w:p>
@@ -5269,23 +5284,10 @@
           <w:szCs w:val="21"/>
           <w:shd w:val="clear" w:color="auto" w:fill="FBFBFB"/>
         </w:rPr>
-        <w:t>Antennenkabel</w:t>
-      </w:r>
-      <w:r>
-        <w:rPr>
-          <w:rFonts w:ascii="Helvetica" w:hAnsi="Helvetica" w:cs="Helvetica"/>
-          <w:color w:val="353C41"/>
-          <w:sz w:val="21"/>
-          <w:szCs w:val="21"/>
-          <w:shd w:val="clear" w:color="auto" w:fill="FBFBFB"/>
-        </w:rPr>
-        <w:t xml:space="preserve">) </w:t>
-      </w:r>
-      <w:r>
-        <w:t>zum Arduino</w:t>
-      </w:r>
-      <w:r>
-        <w:t xml:space="preserve"> verbinden:</w:t>
+        <w:t xml:space="preserve">Antennenkabel) </w:t>
+      </w:r>
+      <w:r>
+        <w:t>zum Arduino verbinden:</w:t>
       </w:r>
       <w:r>
         <w:br/>
@@ -8722,7 +8724,7 @@
 </file>
 
 <file path=customXml/itemProps1.xml><?xml version="1.0" encoding="utf-8"?>
-<ds:datastoreItem xmlns:ds="http://schemas.openxmlformats.org/officeDocument/2006/customXml" ds:itemID="{81EC97A7-9DF3-4BAD-8129-9951EB1D25C6}">
+<ds:datastoreItem xmlns:ds="http://schemas.openxmlformats.org/officeDocument/2006/customXml" ds:itemID="{F2339715-0A80-4B96-B9DE-AF230471FC49}">
   <ds:schemaRefs>
     <ds:schemaRef ds:uri="http://schemas.openxmlformats.org/officeDocument/2006/bibliography"/>
   </ds:schemaRefs>

</xml_diff>